<commit_message>
correção, divisão dos requisitos
</commit_message>
<xml_diff>
--- a/doc/RequisitosFuncionaisWEB.docx
+++ b/doc/RequisitosFuncionaisWEB.docx
@@ -1811,29 +1811,22 @@
       <w:r>
         <w:t xml:space="preserve">Tabela </w:t>
       </w:r>
+      <w:fldSimple w:instr=" SEQ Tabela \* ARABIC ">
+        <w:r>
+          <w:rPr>
+            <w:noProof/>
+          </w:rPr>
+          <w:t>1</w:t>
+        </w:r>
+      </w:fldSimple>
       <w:r>
-        <w:fldChar w:fldCharType="begin"/>
+        <w:t xml:space="preserve"> - Requisitos Funcionais </w:t>
       </w:r>
       <w:r>
-        <w:instrText xml:space="preserve"> SEQ Tabela \* ARABIC </w:instrText>
+        <w:t xml:space="preserve">do Back-office </w:t>
       </w:r>
       <w:r>
-        <w:fldChar w:fldCharType="separate"/>
-      </w:r>
-      <w:r>
-        <w:rPr>
-          <w:noProof/>
-        </w:rPr>
-        <w:t>1</w:t>
-      </w:r>
-      <w:r>
-        <w:rPr>
-          <w:noProof/>
-        </w:rPr>
-        <w:fldChar w:fldCharType="end"/>
-      </w:r>
-      <w:r>
-        <w:t xml:space="preserve"> - Requisitos Funcionais da</w:t>
+        <w:t>da</w:t>
       </w:r>
       <w:r>
         <w:t xml:space="preserve"> Plataforma Web</w:t>
@@ -2217,10 +2210,7 @@
               <w:jc w:val="center"/>
             </w:pPr>
             <w:r>
-              <w:t>RF-0</w:t>
-            </w:r>
-            <w:r>
-              <w:t>5</w:t>
+              <w:t>RF-05</w:t>
             </w:r>
           </w:p>
         </w:tc>
@@ -2282,10 +2272,7 @@
               <w:jc w:val="center"/>
             </w:pPr>
             <w:r>
-              <w:t>RF-0</w:t>
-            </w:r>
-            <w:r>
-              <w:t>6</w:t>
+              <w:t>RF-06</w:t>
             </w:r>
           </w:p>
         </w:tc>
@@ -2303,6 +2290,1407 @@
             </w:pPr>
             <w:r>
               <w:t>O back-office deverá estar protegido contra acessos de utilizadores com acesso exclusivo ao front-office</w:t>
+            </w:r>
+          </w:p>
+        </w:tc>
+        <w:tc>
+          <w:tcPr>
+            <w:tcW w:w="1472" w:type="dxa"/>
+            <w:vAlign w:val="center"/>
+          </w:tcPr>
+          <w:p>
+            <w:pPr>
+              <w:jc w:val="center"/>
+              <w:cnfStyle w:val="000000000000" w:firstRow="0" w:lastRow="0" w:firstColumn="0" w:lastColumn="0" w:oddVBand="0" w:evenVBand="0" w:oddHBand="0" w:evenHBand="0" w:firstRowFirstColumn="0" w:firstRowLastColumn="0" w:lastRowFirstColumn="0" w:lastRowLastColumn="0"/>
+              <w:rPr>
+                <w:b/>
+                <w:bCs/>
+                <w:color w:val="FF0000"/>
+              </w:rPr>
+            </w:pPr>
+            <w:r>
+              <w:rPr>
+                <w:b/>
+                <w:bCs/>
+                <w:color w:val="FF0000"/>
+              </w:rPr>
+              <w:t>Alta</w:t>
+            </w:r>
+          </w:p>
+        </w:tc>
+      </w:tr>
+      <w:tr>
+        <w:trPr>
+          <w:cnfStyle w:val="000000100000" w:firstRow="0" w:lastRow="0" w:firstColumn="0" w:lastColumn="0" w:oddVBand="0" w:evenVBand="0" w:oddHBand="1" w:evenHBand="0" w:firstRowFirstColumn="0" w:firstRowLastColumn="0" w:lastRowFirstColumn="0" w:lastRowLastColumn="0"/>
+          <w:trHeight w:val="748"/>
+        </w:trPr>
+        <w:tc>
+          <w:tcPr>
+            <w:cnfStyle w:val="001000000000" w:firstRow="0" w:lastRow="0" w:firstColumn="1" w:lastColumn="0" w:oddVBand="0" w:evenVBand="0" w:oddHBand="0" w:evenHBand="0" w:firstRowFirstColumn="0" w:firstRowLastColumn="0" w:lastRowFirstColumn="0" w:lastRowLastColumn="0"/>
+            <w:tcW w:w="1424" w:type="dxa"/>
+            <w:vAlign w:val="center"/>
+          </w:tcPr>
+          <w:p>
+            <w:pPr>
+              <w:jc w:val="center"/>
+            </w:pPr>
+            <w:r>
+              <w:t>RF-0</w:t>
+            </w:r>
+            <w:r>
+              <w:t>7</w:t>
+            </w:r>
+          </w:p>
+        </w:tc>
+        <w:tc>
+          <w:tcPr>
+            <w:tcW w:w="6571" w:type="dxa"/>
+            <w:vAlign w:val="center"/>
+          </w:tcPr>
+          <w:p>
+            <w:pPr>
+              <w:tabs>
+                <w:tab w:val="left" w:pos="1797"/>
+              </w:tabs>
+              <w:jc w:val="left"/>
+              <w:cnfStyle w:val="000000100000" w:firstRow="0" w:lastRow="0" w:firstColumn="0" w:lastColumn="0" w:oddVBand="0" w:evenVBand="0" w:oddHBand="1" w:evenHBand="0" w:firstRowFirstColumn="0" w:firstRowLastColumn="0" w:lastRowFirstColumn="0" w:lastRowLastColumn="0"/>
+            </w:pPr>
+            <w:r>
+              <w:t>O sistema d</w:t>
+            </w:r>
+            <w:r>
+              <w:t>everá</w:t>
+            </w:r>
+            <w:r>
+              <w:t xml:space="preserve"> ter uma ferramenta de gestão de utilizadores para o administrador</w:t>
+            </w:r>
+          </w:p>
+        </w:tc>
+        <w:tc>
+          <w:tcPr>
+            <w:tcW w:w="1472" w:type="dxa"/>
+            <w:vAlign w:val="center"/>
+          </w:tcPr>
+          <w:p>
+            <w:pPr>
+              <w:jc w:val="center"/>
+              <w:cnfStyle w:val="000000100000" w:firstRow="0" w:lastRow="0" w:firstColumn="0" w:lastColumn="0" w:oddVBand="0" w:evenVBand="0" w:oddHBand="1" w:evenHBand="0" w:firstRowFirstColumn="0" w:firstRowLastColumn="0" w:lastRowFirstColumn="0" w:lastRowLastColumn="0"/>
+              <w:rPr>
+                <w:b/>
+                <w:bCs/>
+                <w:color w:val="FF0000"/>
+              </w:rPr>
+            </w:pPr>
+            <w:r>
+              <w:rPr>
+                <w:b/>
+                <w:bCs/>
+                <w:color w:val="FF0000"/>
+              </w:rPr>
+              <w:t>Alta</w:t>
+            </w:r>
+          </w:p>
+        </w:tc>
+      </w:tr>
+      <w:tr>
+        <w:trPr>
+          <w:trHeight w:val="748"/>
+        </w:trPr>
+        <w:tc>
+          <w:tcPr>
+            <w:cnfStyle w:val="001000000000" w:firstRow="0" w:lastRow="0" w:firstColumn="1" w:lastColumn="0" w:oddVBand="0" w:evenVBand="0" w:oddHBand="0" w:evenHBand="0" w:firstRowFirstColumn="0" w:firstRowLastColumn="0" w:lastRowFirstColumn="0" w:lastRowLastColumn="0"/>
+            <w:tcW w:w="1424" w:type="dxa"/>
+            <w:vAlign w:val="center"/>
+          </w:tcPr>
+          <w:p>
+            <w:pPr>
+              <w:jc w:val="center"/>
+            </w:pPr>
+            <w:r>
+              <w:t>RF-0</w:t>
+            </w:r>
+            <w:r>
+              <w:t>8</w:t>
+            </w:r>
+          </w:p>
+        </w:tc>
+        <w:tc>
+          <w:tcPr>
+            <w:tcW w:w="6571" w:type="dxa"/>
+            <w:vAlign w:val="center"/>
+          </w:tcPr>
+          <w:p>
+            <w:pPr>
+              <w:tabs>
+                <w:tab w:val="left" w:pos="1797"/>
+              </w:tabs>
+              <w:jc w:val="left"/>
+              <w:cnfStyle w:val="000000000000" w:firstRow="0" w:lastRow="0" w:firstColumn="0" w:lastColumn="0" w:oddVBand="0" w:evenVBand="0" w:oddHBand="0" w:evenHBand="0" w:firstRowFirstColumn="0" w:firstRowLastColumn="0" w:lastRowFirstColumn="0" w:lastRowLastColumn="0"/>
+            </w:pPr>
+            <w:r>
+              <w:t>O sistema deverá ter uma ferramenta de gestão de empresas para o administrador</w:t>
+            </w:r>
+          </w:p>
+        </w:tc>
+        <w:tc>
+          <w:tcPr>
+            <w:tcW w:w="1472" w:type="dxa"/>
+            <w:vAlign w:val="center"/>
+          </w:tcPr>
+          <w:p>
+            <w:pPr>
+              <w:jc w:val="center"/>
+              <w:cnfStyle w:val="000000000000" w:firstRow="0" w:lastRow="0" w:firstColumn="0" w:lastColumn="0" w:oddVBand="0" w:evenVBand="0" w:oddHBand="0" w:evenHBand="0" w:firstRowFirstColumn="0" w:firstRowLastColumn="0" w:lastRowFirstColumn="0" w:lastRowLastColumn="0"/>
+              <w:rPr>
+                <w:b/>
+                <w:bCs/>
+                <w:color w:val="FF0000"/>
+              </w:rPr>
+            </w:pPr>
+            <w:r>
+              <w:rPr>
+                <w:b/>
+                <w:bCs/>
+                <w:color w:val="FF0000"/>
+              </w:rPr>
+              <w:t>Alta</w:t>
+            </w:r>
+          </w:p>
+        </w:tc>
+      </w:tr>
+      <w:tr>
+        <w:trPr>
+          <w:cnfStyle w:val="000000100000" w:firstRow="0" w:lastRow="0" w:firstColumn="0" w:lastColumn="0" w:oddVBand="0" w:evenVBand="0" w:oddHBand="1" w:evenHBand="0" w:firstRowFirstColumn="0" w:firstRowLastColumn="0" w:lastRowFirstColumn="0" w:lastRowLastColumn="0"/>
+          <w:trHeight w:val="748"/>
+        </w:trPr>
+        <w:tc>
+          <w:tcPr>
+            <w:cnfStyle w:val="001000000000" w:firstRow="0" w:lastRow="0" w:firstColumn="1" w:lastColumn="0" w:oddVBand="0" w:evenVBand="0" w:oddHBand="0" w:evenHBand="0" w:firstRowFirstColumn="0" w:firstRowLastColumn="0" w:lastRowFirstColumn="0" w:lastRowLastColumn="0"/>
+            <w:tcW w:w="1424" w:type="dxa"/>
+            <w:vAlign w:val="center"/>
+          </w:tcPr>
+          <w:p>
+            <w:pPr>
+              <w:jc w:val="center"/>
+            </w:pPr>
+            <w:r>
+              <w:t>RF-</w:t>
+            </w:r>
+            <w:r>
+              <w:t>09</w:t>
+            </w:r>
+          </w:p>
+        </w:tc>
+        <w:tc>
+          <w:tcPr>
+            <w:tcW w:w="6571" w:type="dxa"/>
+            <w:vAlign w:val="center"/>
+          </w:tcPr>
+          <w:p>
+            <w:pPr>
+              <w:tabs>
+                <w:tab w:val="left" w:pos="1797"/>
+              </w:tabs>
+              <w:jc w:val="left"/>
+              <w:cnfStyle w:val="000000100000" w:firstRow="0" w:lastRow="0" w:firstColumn="0" w:lastColumn="0" w:oddVBand="0" w:evenVBand="0" w:oddHBand="1" w:evenHBand="0" w:firstRowFirstColumn="0" w:firstRowLastColumn="0" w:lastRowFirstColumn="0" w:lastRowLastColumn="0"/>
+            </w:pPr>
+            <w:r>
+              <w:t>O sistema deverá ter uma ferramenta de gestão de veículos para os colaboradores</w:t>
+            </w:r>
+          </w:p>
+        </w:tc>
+        <w:tc>
+          <w:tcPr>
+            <w:tcW w:w="1472" w:type="dxa"/>
+            <w:vAlign w:val="center"/>
+          </w:tcPr>
+          <w:p>
+            <w:pPr>
+              <w:jc w:val="center"/>
+              <w:cnfStyle w:val="000000100000" w:firstRow="0" w:lastRow="0" w:firstColumn="0" w:lastColumn="0" w:oddVBand="0" w:evenVBand="0" w:oddHBand="1" w:evenHBand="0" w:firstRowFirstColumn="0" w:firstRowLastColumn="0" w:lastRowFirstColumn="0" w:lastRowLastColumn="0"/>
+              <w:rPr>
+                <w:b/>
+                <w:bCs/>
+                <w:color w:val="FF0000"/>
+              </w:rPr>
+            </w:pPr>
+            <w:r>
+              <w:rPr>
+                <w:b/>
+                <w:bCs/>
+                <w:color w:val="FF0000"/>
+              </w:rPr>
+              <w:t>Alta</w:t>
+            </w:r>
+          </w:p>
+        </w:tc>
+      </w:tr>
+      <w:tr>
+        <w:trPr>
+          <w:trHeight w:val="748"/>
+        </w:trPr>
+        <w:tc>
+          <w:tcPr>
+            <w:cnfStyle w:val="001000000000" w:firstRow="0" w:lastRow="0" w:firstColumn="1" w:lastColumn="0" w:oddVBand="0" w:evenVBand="0" w:oddHBand="0" w:evenHBand="0" w:firstRowFirstColumn="0" w:firstRowLastColumn="0" w:lastRowFirstColumn="0" w:lastRowLastColumn="0"/>
+            <w:tcW w:w="1424" w:type="dxa"/>
+            <w:vAlign w:val="center"/>
+          </w:tcPr>
+          <w:p>
+            <w:pPr>
+              <w:jc w:val="center"/>
+            </w:pPr>
+            <w:r>
+              <w:t>RF-</w:t>
+            </w:r>
+            <w:r>
+              <w:t>1</w:t>
+            </w:r>
+            <w:r>
+              <w:t>0</w:t>
+            </w:r>
+          </w:p>
+        </w:tc>
+        <w:tc>
+          <w:tcPr>
+            <w:tcW w:w="6571" w:type="dxa"/>
+            <w:vAlign w:val="center"/>
+          </w:tcPr>
+          <w:p>
+            <w:pPr>
+              <w:tabs>
+                <w:tab w:val="left" w:pos="1797"/>
+              </w:tabs>
+              <w:jc w:val="left"/>
+              <w:cnfStyle w:val="000000000000" w:firstRow="0" w:lastRow="0" w:firstColumn="0" w:lastColumn="0" w:oddVBand="0" w:evenVBand="0" w:oddHBand="0" w:evenHBand="0" w:firstRowFirstColumn="0" w:firstRowLastColumn="0" w:lastRowFirstColumn="0" w:lastRowLastColumn="0"/>
+            </w:pPr>
+            <w:r>
+              <w:t>O sistema deverá permitir ao colaborador criar reparações e manutenções</w:t>
+            </w:r>
+          </w:p>
+        </w:tc>
+        <w:tc>
+          <w:tcPr>
+            <w:tcW w:w="1472" w:type="dxa"/>
+            <w:vAlign w:val="center"/>
+          </w:tcPr>
+          <w:p>
+            <w:pPr>
+              <w:jc w:val="center"/>
+              <w:cnfStyle w:val="000000000000" w:firstRow="0" w:lastRow="0" w:firstColumn="0" w:lastColumn="0" w:oddVBand="0" w:evenVBand="0" w:oddHBand="0" w:evenHBand="0" w:firstRowFirstColumn="0" w:firstRowLastColumn="0" w:lastRowFirstColumn="0" w:lastRowLastColumn="0"/>
+              <w:rPr>
+                <w:b/>
+                <w:bCs/>
+                <w:color w:val="FF0000"/>
+              </w:rPr>
+            </w:pPr>
+            <w:r>
+              <w:rPr>
+                <w:b/>
+                <w:bCs/>
+                <w:color w:val="FF0000"/>
+              </w:rPr>
+              <w:t>Alta</w:t>
+            </w:r>
+          </w:p>
+        </w:tc>
+      </w:tr>
+      <w:tr>
+        <w:trPr>
+          <w:cnfStyle w:val="000000100000" w:firstRow="0" w:lastRow="0" w:firstColumn="0" w:lastColumn="0" w:oddVBand="0" w:evenVBand="0" w:oddHBand="1" w:evenHBand="0" w:firstRowFirstColumn="0" w:firstRowLastColumn="0" w:lastRowFirstColumn="0" w:lastRowLastColumn="0"/>
+          <w:trHeight w:val="748"/>
+        </w:trPr>
+        <w:tc>
+          <w:tcPr>
+            <w:cnfStyle w:val="001000000000" w:firstRow="0" w:lastRow="0" w:firstColumn="1" w:lastColumn="0" w:oddVBand="0" w:evenVBand="0" w:oddHBand="0" w:evenHBand="0" w:firstRowFirstColumn="0" w:firstRowLastColumn="0" w:lastRowFirstColumn="0" w:lastRowLastColumn="0"/>
+            <w:tcW w:w="1424" w:type="dxa"/>
+            <w:vAlign w:val="center"/>
+          </w:tcPr>
+          <w:p>
+            <w:pPr>
+              <w:jc w:val="center"/>
+            </w:pPr>
+            <w:r>
+              <w:t>RF-</w:t>
+            </w:r>
+            <w:r>
+              <w:t>1</w:t>
+            </w:r>
+            <w:r>
+              <w:t>1</w:t>
+            </w:r>
+          </w:p>
+        </w:tc>
+        <w:tc>
+          <w:tcPr>
+            <w:tcW w:w="6571" w:type="dxa"/>
+            <w:vAlign w:val="center"/>
+          </w:tcPr>
+          <w:p>
+            <w:pPr>
+              <w:tabs>
+                <w:tab w:val="left" w:pos="1797"/>
+              </w:tabs>
+              <w:jc w:val="left"/>
+              <w:cnfStyle w:val="000000100000" w:firstRow="0" w:lastRow="0" w:firstColumn="0" w:lastColumn="0" w:oddVBand="0" w:evenVBand="0" w:oddHBand="1" w:evenHBand="0" w:firstRowFirstColumn="0" w:firstRowLastColumn="0" w:lastRowFirstColumn="0" w:lastRowLastColumn="0"/>
+            </w:pPr>
+            <w:r>
+              <w:t>O sistema deverá ter uma página onde conste os detalhes de um veiculo selecionado</w:t>
+            </w:r>
+          </w:p>
+        </w:tc>
+        <w:tc>
+          <w:tcPr>
+            <w:tcW w:w="1472" w:type="dxa"/>
+            <w:vAlign w:val="center"/>
+          </w:tcPr>
+          <w:p>
+            <w:pPr>
+              <w:jc w:val="center"/>
+              <w:cnfStyle w:val="000000100000" w:firstRow="0" w:lastRow="0" w:firstColumn="0" w:lastColumn="0" w:oddVBand="0" w:evenVBand="0" w:oddHBand="1" w:evenHBand="0" w:firstRowFirstColumn="0" w:firstRowLastColumn="0" w:lastRowFirstColumn="0" w:lastRowLastColumn="0"/>
+              <w:rPr>
+                <w:b/>
+                <w:bCs/>
+                <w:color w:val="FF0000"/>
+              </w:rPr>
+            </w:pPr>
+            <w:r>
+              <w:rPr>
+                <w:b/>
+                <w:bCs/>
+                <w:color w:val="FF0000"/>
+              </w:rPr>
+              <w:t>Alta</w:t>
+            </w:r>
+          </w:p>
+        </w:tc>
+      </w:tr>
+      <w:tr>
+        <w:trPr>
+          <w:trHeight w:val="748"/>
+        </w:trPr>
+        <w:tc>
+          <w:tcPr>
+            <w:cnfStyle w:val="001000000000" w:firstRow="0" w:lastRow="0" w:firstColumn="1" w:lastColumn="0" w:oddVBand="0" w:evenVBand="0" w:oddHBand="0" w:evenHBand="0" w:firstRowFirstColumn="0" w:firstRowLastColumn="0" w:lastRowFirstColumn="0" w:lastRowLastColumn="0"/>
+            <w:tcW w:w="1424" w:type="dxa"/>
+            <w:vAlign w:val="center"/>
+          </w:tcPr>
+          <w:p>
+            <w:pPr>
+              <w:jc w:val="center"/>
+            </w:pPr>
+            <w:r>
+              <w:t>RF-</w:t>
+            </w:r>
+            <w:r>
+              <w:t>1</w:t>
+            </w:r>
+            <w:r>
+              <w:t>2</w:t>
+            </w:r>
+          </w:p>
+        </w:tc>
+        <w:tc>
+          <w:tcPr>
+            <w:tcW w:w="6571" w:type="dxa"/>
+            <w:vAlign w:val="center"/>
+          </w:tcPr>
+          <w:p>
+            <w:pPr>
+              <w:tabs>
+                <w:tab w:val="left" w:pos="1797"/>
+              </w:tabs>
+              <w:jc w:val="left"/>
+              <w:cnfStyle w:val="000000000000" w:firstRow="0" w:lastRow="0" w:firstColumn="0" w:lastColumn="0" w:oddVBand="0" w:evenVBand="0" w:oddHBand="0" w:evenHBand="0" w:firstRowFirstColumn="0" w:firstRowLastColumn="0" w:lastRowFirstColumn="0" w:lastRowLastColumn="0"/>
+            </w:pPr>
+            <w:r>
+              <w:t>O sistema deverá permitir ao colaborador concluir reparações e manutenções, indicando a descrição das mesmas</w:t>
+            </w:r>
+          </w:p>
+        </w:tc>
+        <w:tc>
+          <w:tcPr>
+            <w:tcW w:w="1472" w:type="dxa"/>
+            <w:vAlign w:val="center"/>
+          </w:tcPr>
+          <w:p>
+            <w:pPr>
+              <w:jc w:val="center"/>
+              <w:cnfStyle w:val="000000000000" w:firstRow="0" w:lastRow="0" w:firstColumn="0" w:lastColumn="0" w:oddVBand="0" w:evenVBand="0" w:oddHBand="0" w:evenHBand="0" w:firstRowFirstColumn="0" w:firstRowLastColumn="0" w:lastRowFirstColumn="0" w:lastRowLastColumn="0"/>
+              <w:rPr>
+                <w:b/>
+                <w:bCs/>
+                <w:color w:val="FF0000"/>
+              </w:rPr>
+            </w:pPr>
+            <w:r>
+              <w:rPr>
+                <w:b/>
+                <w:bCs/>
+                <w:color w:val="FF0000"/>
+              </w:rPr>
+              <w:t>Alta</w:t>
+            </w:r>
+          </w:p>
+        </w:tc>
+      </w:tr>
+      <w:tr>
+        <w:trPr>
+          <w:cnfStyle w:val="000000100000" w:firstRow="0" w:lastRow="0" w:firstColumn="0" w:lastColumn="0" w:oddVBand="0" w:evenVBand="0" w:oddHBand="1" w:evenHBand="0" w:firstRowFirstColumn="0" w:firstRowLastColumn="0" w:lastRowFirstColumn="0" w:lastRowLastColumn="0"/>
+          <w:trHeight w:val="748"/>
+        </w:trPr>
+        <w:tc>
+          <w:tcPr>
+            <w:cnfStyle w:val="001000000000" w:firstRow="0" w:lastRow="0" w:firstColumn="1" w:lastColumn="0" w:oddVBand="0" w:evenVBand="0" w:oddHBand="0" w:evenHBand="0" w:firstRowFirstColumn="0" w:firstRowLastColumn="0" w:lastRowFirstColumn="0" w:lastRowLastColumn="0"/>
+            <w:tcW w:w="1424" w:type="dxa"/>
+            <w:vAlign w:val="center"/>
+          </w:tcPr>
+          <w:p>
+            <w:pPr>
+              <w:jc w:val="center"/>
+            </w:pPr>
+            <w:r>
+              <w:t>RF-</w:t>
+            </w:r>
+            <w:r>
+              <w:t>1</w:t>
+            </w:r>
+            <w:r>
+              <w:t>3</w:t>
+            </w:r>
+          </w:p>
+        </w:tc>
+        <w:tc>
+          <w:tcPr>
+            <w:tcW w:w="6571" w:type="dxa"/>
+            <w:vAlign w:val="center"/>
+          </w:tcPr>
+          <w:p>
+            <w:pPr>
+              <w:tabs>
+                <w:tab w:val="left" w:pos="1797"/>
+              </w:tabs>
+              <w:jc w:val="left"/>
+              <w:cnfStyle w:val="000000100000" w:firstRow="0" w:lastRow="0" w:firstColumn="0" w:lastColumn="0" w:oddVBand="0" w:evenVBand="0" w:oddHBand="1" w:evenHBand="0" w:firstRowFirstColumn="0" w:firstRowLastColumn="0" w:lastRowFirstColumn="0" w:lastRowLastColumn="0"/>
+            </w:pPr>
+            <w:r>
+              <w:t>O sistema deverá confirmar todas ações antes de as executar</w:t>
+            </w:r>
+          </w:p>
+        </w:tc>
+        <w:tc>
+          <w:tcPr>
+            <w:tcW w:w="1472" w:type="dxa"/>
+            <w:vAlign w:val="center"/>
+          </w:tcPr>
+          <w:p>
+            <w:pPr>
+              <w:jc w:val="center"/>
+              <w:cnfStyle w:val="000000100000" w:firstRow="0" w:lastRow="0" w:firstColumn="0" w:lastColumn="0" w:oddVBand="0" w:evenVBand="0" w:oddHBand="1" w:evenHBand="0" w:firstRowFirstColumn="0" w:firstRowLastColumn="0" w:lastRowFirstColumn="0" w:lastRowLastColumn="0"/>
+              <w:rPr>
+                <w:b/>
+                <w:bCs/>
+                <w:color w:val="FF0000"/>
+              </w:rPr>
+            </w:pPr>
+            <w:r>
+              <w:rPr>
+                <w:b/>
+                <w:bCs/>
+                <w:color w:val="FFC000"/>
+              </w:rPr>
+              <w:t>Média</w:t>
+            </w:r>
+          </w:p>
+        </w:tc>
+      </w:tr>
+      <w:tr>
+        <w:trPr>
+          <w:trHeight w:val="748"/>
+        </w:trPr>
+        <w:tc>
+          <w:tcPr>
+            <w:cnfStyle w:val="001000000000" w:firstRow="0" w:lastRow="0" w:firstColumn="1" w:lastColumn="0" w:oddVBand="0" w:evenVBand="0" w:oddHBand="0" w:evenHBand="0" w:firstRowFirstColumn="0" w:firstRowLastColumn="0" w:lastRowFirstColumn="0" w:lastRowLastColumn="0"/>
+            <w:tcW w:w="1424" w:type="dxa"/>
+            <w:vAlign w:val="center"/>
+          </w:tcPr>
+          <w:p>
+            <w:pPr>
+              <w:jc w:val="center"/>
+            </w:pPr>
+            <w:r>
+              <w:t>RF-1</w:t>
+            </w:r>
+            <w:r>
+              <w:t>4</w:t>
+            </w:r>
+          </w:p>
+        </w:tc>
+        <w:tc>
+          <w:tcPr>
+            <w:tcW w:w="6571" w:type="dxa"/>
+            <w:vAlign w:val="center"/>
+          </w:tcPr>
+          <w:p>
+            <w:pPr>
+              <w:tabs>
+                <w:tab w:val="left" w:pos="1797"/>
+              </w:tabs>
+              <w:jc w:val="left"/>
+              <w:cnfStyle w:val="000000000000" w:firstRow="0" w:lastRow="0" w:firstColumn="0" w:lastColumn="0" w:oddVBand="0" w:evenVBand="0" w:oddHBand="0" w:evenHBand="0" w:firstRowFirstColumn="0" w:firstRowLastColumn="0" w:lastRowFirstColumn="0" w:lastRowLastColumn="0"/>
+            </w:pPr>
+            <w:r>
+              <w:t>O sistema deverá ter uma resposta de no máximo 2 segundos por cada ação</w:t>
+            </w:r>
+          </w:p>
+        </w:tc>
+        <w:tc>
+          <w:tcPr>
+            <w:tcW w:w="1472" w:type="dxa"/>
+            <w:vAlign w:val="center"/>
+          </w:tcPr>
+          <w:p>
+            <w:pPr>
+              <w:jc w:val="center"/>
+              <w:cnfStyle w:val="000000000000" w:firstRow="0" w:lastRow="0" w:firstColumn="0" w:lastColumn="0" w:oddVBand="0" w:evenVBand="0" w:oddHBand="0" w:evenHBand="0" w:firstRowFirstColumn="0" w:firstRowLastColumn="0" w:lastRowFirstColumn="0" w:lastRowLastColumn="0"/>
+              <w:rPr>
+                <w:b/>
+                <w:bCs/>
+                <w:color w:val="FF0000"/>
+              </w:rPr>
+            </w:pPr>
+            <w:r>
+              <w:rPr>
+                <w:b/>
+                <w:bCs/>
+                <w:color w:val="FF0000"/>
+              </w:rPr>
+              <w:t>Alta</w:t>
+            </w:r>
+          </w:p>
+        </w:tc>
+      </w:tr>
+      <w:tr>
+        <w:trPr>
+          <w:cnfStyle w:val="000000100000" w:firstRow="0" w:lastRow="0" w:firstColumn="0" w:lastColumn="0" w:oddVBand="0" w:evenVBand="0" w:oddHBand="1" w:evenHBand="0" w:firstRowFirstColumn="0" w:firstRowLastColumn="0" w:lastRowFirstColumn="0" w:lastRowLastColumn="0"/>
+          <w:trHeight w:val="748"/>
+        </w:trPr>
+        <w:tc>
+          <w:tcPr>
+            <w:cnfStyle w:val="001000000000" w:firstRow="0" w:lastRow="0" w:firstColumn="1" w:lastColumn="0" w:oddVBand="0" w:evenVBand="0" w:oddHBand="0" w:evenHBand="0" w:firstRowFirstColumn="0" w:firstRowLastColumn="0" w:lastRowFirstColumn="0" w:lastRowLastColumn="0"/>
+            <w:tcW w:w="1424" w:type="dxa"/>
+            <w:vAlign w:val="center"/>
+          </w:tcPr>
+          <w:p>
+            <w:pPr>
+              <w:jc w:val="center"/>
+            </w:pPr>
+            <w:r>
+              <w:t>RF-1</w:t>
+            </w:r>
+            <w:r>
+              <w:t>5</w:t>
+            </w:r>
+          </w:p>
+        </w:tc>
+        <w:tc>
+          <w:tcPr>
+            <w:tcW w:w="6571" w:type="dxa"/>
+            <w:vAlign w:val="center"/>
+          </w:tcPr>
+          <w:p>
+            <w:pPr>
+              <w:tabs>
+                <w:tab w:val="left" w:pos="1797"/>
+              </w:tabs>
+              <w:jc w:val="left"/>
+              <w:cnfStyle w:val="000000100000" w:firstRow="0" w:lastRow="0" w:firstColumn="0" w:lastColumn="0" w:oddVBand="0" w:evenVBand="0" w:oddHBand="1" w:evenHBand="0" w:firstRowFirstColumn="0" w:firstRowLastColumn="0" w:lastRowFirstColumn="0" w:lastRowLastColumn="0"/>
+            </w:pPr>
+            <w:r>
+              <w:t>O design do sistema deverá ser simples, agradável e intuitivo</w:t>
+            </w:r>
+          </w:p>
+        </w:tc>
+        <w:tc>
+          <w:tcPr>
+            <w:tcW w:w="1472" w:type="dxa"/>
+            <w:vAlign w:val="center"/>
+          </w:tcPr>
+          <w:p>
+            <w:pPr>
+              <w:jc w:val="center"/>
+              <w:cnfStyle w:val="000000100000" w:firstRow="0" w:lastRow="0" w:firstColumn="0" w:lastColumn="0" w:oddVBand="0" w:evenVBand="0" w:oddHBand="1" w:evenHBand="0" w:firstRowFirstColumn="0" w:firstRowLastColumn="0" w:lastRowFirstColumn="0" w:lastRowLastColumn="0"/>
+              <w:rPr>
+                <w:b/>
+                <w:bCs/>
+                <w:color w:val="FF0000"/>
+              </w:rPr>
+            </w:pPr>
+            <w:r>
+              <w:rPr>
+                <w:b/>
+                <w:bCs/>
+                <w:color w:val="FF0000"/>
+              </w:rPr>
+              <w:t>Alta</w:t>
+            </w:r>
+          </w:p>
+        </w:tc>
+      </w:tr>
+      <w:tr>
+        <w:trPr>
+          <w:trHeight w:val="748"/>
+        </w:trPr>
+        <w:tc>
+          <w:tcPr>
+            <w:cnfStyle w:val="001000000000" w:firstRow="0" w:lastRow="0" w:firstColumn="1" w:lastColumn="0" w:oddVBand="0" w:evenVBand="0" w:oddHBand="0" w:evenHBand="0" w:firstRowFirstColumn="0" w:firstRowLastColumn="0" w:lastRowFirstColumn="0" w:lastRowLastColumn="0"/>
+            <w:tcW w:w="1424" w:type="dxa"/>
+            <w:vAlign w:val="center"/>
+          </w:tcPr>
+          <w:p>
+            <w:pPr>
+              <w:jc w:val="center"/>
+            </w:pPr>
+            <w:r>
+              <w:lastRenderedPageBreak/>
+              <w:t>RF-1</w:t>
+            </w:r>
+            <w:r>
+              <w:t>6</w:t>
+            </w:r>
+          </w:p>
+        </w:tc>
+        <w:tc>
+          <w:tcPr>
+            <w:tcW w:w="6571" w:type="dxa"/>
+            <w:vAlign w:val="center"/>
+          </w:tcPr>
+          <w:p>
+            <w:pPr>
+              <w:tabs>
+                <w:tab w:val="left" w:pos="1797"/>
+              </w:tabs>
+              <w:jc w:val="left"/>
+              <w:cnfStyle w:val="000000000000" w:firstRow="0" w:lastRow="0" w:firstColumn="0" w:lastColumn="0" w:oddVBand="0" w:evenVBand="0" w:oddHBand="0" w:evenHBand="0" w:firstRowFirstColumn="0" w:firstRowLastColumn="0" w:lastRowFirstColumn="0" w:lastRowLastColumn="0"/>
+            </w:pPr>
+            <w:r>
+              <w:t>O design do sistema deverá ser idêntico ao design do sistema desenvolvido para a unidade curricular de AMSI</w:t>
+            </w:r>
+          </w:p>
+        </w:tc>
+        <w:tc>
+          <w:tcPr>
+            <w:tcW w:w="1472" w:type="dxa"/>
+            <w:vAlign w:val="center"/>
+          </w:tcPr>
+          <w:p>
+            <w:pPr>
+              <w:jc w:val="center"/>
+              <w:cnfStyle w:val="000000000000" w:firstRow="0" w:lastRow="0" w:firstColumn="0" w:lastColumn="0" w:oddVBand="0" w:evenVBand="0" w:oddHBand="0" w:evenHBand="0" w:firstRowFirstColumn="0" w:firstRowLastColumn="0" w:lastRowFirstColumn="0" w:lastRowLastColumn="0"/>
+              <w:rPr>
+                <w:b/>
+                <w:bCs/>
+                <w:color w:val="FF0000"/>
+              </w:rPr>
+            </w:pPr>
+            <w:r>
+              <w:rPr>
+                <w:b/>
+                <w:bCs/>
+                <w:color w:val="FFC000"/>
+              </w:rPr>
+              <w:t>Média</w:t>
+            </w:r>
+          </w:p>
+        </w:tc>
+      </w:tr>
+      <w:tr>
+        <w:trPr>
+          <w:cnfStyle w:val="000000100000" w:firstRow="0" w:lastRow="0" w:firstColumn="0" w:lastColumn="0" w:oddVBand="0" w:evenVBand="0" w:oddHBand="1" w:evenHBand="0" w:firstRowFirstColumn="0" w:firstRowLastColumn="0" w:lastRowFirstColumn="0" w:lastRowLastColumn="0"/>
+          <w:trHeight w:val="748"/>
+        </w:trPr>
+        <w:tc>
+          <w:tcPr>
+            <w:cnfStyle w:val="001000000000" w:firstRow="0" w:lastRow="0" w:firstColumn="1" w:lastColumn="0" w:oddVBand="0" w:evenVBand="0" w:oddHBand="0" w:evenHBand="0" w:firstRowFirstColumn="0" w:firstRowLastColumn="0" w:lastRowFirstColumn="0" w:lastRowLastColumn="0"/>
+            <w:tcW w:w="1424" w:type="dxa"/>
+            <w:vAlign w:val="center"/>
+          </w:tcPr>
+          <w:p>
+            <w:pPr>
+              <w:jc w:val="center"/>
+            </w:pPr>
+            <w:r>
+              <w:t>RF-1</w:t>
+            </w:r>
+            <w:r>
+              <w:t>7</w:t>
+            </w:r>
+          </w:p>
+        </w:tc>
+        <w:tc>
+          <w:tcPr>
+            <w:tcW w:w="6571" w:type="dxa"/>
+            <w:vAlign w:val="center"/>
+          </w:tcPr>
+          <w:p>
+            <w:pPr>
+              <w:tabs>
+                <w:tab w:val="left" w:pos="1797"/>
+              </w:tabs>
+              <w:jc w:val="left"/>
+              <w:cnfStyle w:val="000000100000" w:firstRow="0" w:lastRow="0" w:firstColumn="0" w:lastColumn="0" w:oddVBand="0" w:evenVBand="0" w:oddHBand="1" w:evenHBand="0" w:firstRowFirstColumn="0" w:firstRowLastColumn="0" w:lastRowFirstColumn="0" w:lastRowLastColumn="0"/>
+            </w:pPr>
+            <w:r>
+              <w:t>O sistema deverá ser alvo de testes de software (unitários, funcionais e de aceitação)</w:t>
+            </w:r>
+          </w:p>
+        </w:tc>
+        <w:tc>
+          <w:tcPr>
+            <w:tcW w:w="1472" w:type="dxa"/>
+            <w:vAlign w:val="center"/>
+          </w:tcPr>
+          <w:p>
+            <w:pPr>
+              <w:jc w:val="center"/>
+              <w:cnfStyle w:val="000000100000" w:firstRow="0" w:lastRow="0" w:firstColumn="0" w:lastColumn="0" w:oddVBand="0" w:evenVBand="0" w:oddHBand="1" w:evenHBand="0" w:firstRowFirstColumn="0" w:firstRowLastColumn="0" w:lastRowFirstColumn="0" w:lastRowLastColumn="0"/>
+              <w:rPr>
+                <w:b/>
+                <w:bCs/>
+                <w:color w:val="FF0000"/>
+              </w:rPr>
+            </w:pPr>
+            <w:r>
+              <w:rPr>
+                <w:b/>
+                <w:bCs/>
+                <w:color w:val="FFC000"/>
+              </w:rPr>
+              <w:t>Média</w:t>
+            </w:r>
+          </w:p>
+        </w:tc>
+      </w:tr>
+      <w:tr>
+        <w:trPr>
+          <w:trHeight w:val="748"/>
+        </w:trPr>
+        <w:tc>
+          <w:tcPr>
+            <w:cnfStyle w:val="001000000000" w:firstRow="0" w:lastRow="0" w:firstColumn="1" w:lastColumn="0" w:oddVBand="0" w:evenVBand="0" w:oddHBand="0" w:evenHBand="0" w:firstRowFirstColumn="0" w:firstRowLastColumn="0" w:lastRowFirstColumn="0" w:lastRowLastColumn="0"/>
+            <w:tcW w:w="1424" w:type="dxa"/>
+            <w:vAlign w:val="center"/>
+          </w:tcPr>
+          <w:p>
+            <w:pPr>
+              <w:jc w:val="center"/>
+            </w:pPr>
+            <w:r>
+              <w:t>RF-1</w:t>
+            </w:r>
+            <w:r>
+              <w:t>8</w:t>
+            </w:r>
+          </w:p>
+        </w:tc>
+        <w:tc>
+          <w:tcPr>
+            <w:tcW w:w="6571" w:type="dxa"/>
+            <w:vAlign w:val="center"/>
+          </w:tcPr>
+          <w:p>
+            <w:pPr>
+              <w:tabs>
+                <w:tab w:val="left" w:pos="1797"/>
+              </w:tabs>
+              <w:jc w:val="left"/>
+              <w:cnfStyle w:val="000000000000" w:firstRow="0" w:lastRow="0" w:firstColumn="0" w:lastColumn="0" w:oddVBand="0" w:evenVBand="0" w:oddHBand="0" w:evenHBand="0" w:firstRowFirstColumn="0" w:firstRowLastColumn="0" w:lastRowFirstColumn="0" w:lastRowLastColumn="0"/>
+            </w:pPr>
+            <w:r>
+              <w:t>O sistema deverá estar disponibilizado e terminado em janeiro</w:t>
+            </w:r>
+          </w:p>
+        </w:tc>
+        <w:tc>
+          <w:tcPr>
+            <w:tcW w:w="1472" w:type="dxa"/>
+            <w:vAlign w:val="center"/>
+          </w:tcPr>
+          <w:p>
+            <w:pPr>
+              <w:jc w:val="center"/>
+              <w:cnfStyle w:val="000000000000" w:firstRow="0" w:lastRow="0" w:firstColumn="0" w:lastColumn="0" w:oddVBand="0" w:evenVBand="0" w:oddHBand="0" w:evenHBand="0" w:firstRowFirstColumn="0" w:firstRowLastColumn="0" w:lastRowFirstColumn="0" w:lastRowLastColumn="0"/>
+              <w:rPr>
+                <w:b/>
+                <w:bCs/>
+                <w:color w:val="FF0000"/>
+              </w:rPr>
+            </w:pPr>
+            <w:r>
+              <w:rPr>
+                <w:b/>
+                <w:bCs/>
+                <w:color w:val="FF0000"/>
+              </w:rPr>
+              <w:t>Alta</w:t>
+            </w:r>
+          </w:p>
+        </w:tc>
+      </w:tr>
+      <w:tr>
+        <w:trPr>
+          <w:cnfStyle w:val="000000100000" w:firstRow="0" w:lastRow="0" w:firstColumn="0" w:lastColumn="0" w:oddVBand="0" w:evenVBand="0" w:oddHBand="1" w:evenHBand="0" w:firstRowFirstColumn="0" w:firstRowLastColumn="0" w:lastRowFirstColumn="0" w:lastRowLastColumn="0"/>
+          <w:trHeight w:val="748"/>
+        </w:trPr>
+        <w:tc>
+          <w:tcPr>
+            <w:cnfStyle w:val="001000000000" w:firstRow="0" w:lastRow="0" w:firstColumn="1" w:lastColumn="0" w:oddVBand="0" w:evenVBand="0" w:oddHBand="0" w:evenHBand="0" w:firstRowFirstColumn="0" w:firstRowLastColumn="0" w:lastRowFirstColumn="0" w:lastRowLastColumn="0"/>
+            <w:tcW w:w="1424" w:type="dxa"/>
+            <w:vAlign w:val="center"/>
+          </w:tcPr>
+          <w:p>
+            <w:pPr>
+              <w:jc w:val="center"/>
+            </w:pPr>
+            <w:r>
+              <w:t>RF-</w:t>
+            </w:r>
+            <w:r>
+              <w:t>19</w:t>
+            </w:r>
+          </w:p>
+        </w:tc>
+        <w:tc>
+          <w:tcPr>
+            <w:tcW w:w="6571" w:type="dxa"/>
+            <w:vAlign w:val="center"/>
+          </w:tcPr>
+          <w:p>
+            <w:pPr>
+              <w:tabs>
+                <w:tab w:val="left" w:pos="1797"/>
+              </w:tabs>
+              <w:jc w:val="left"/>
+              <w:cnfStyle w:val="000000100000" w:firstRow="0" w:lastRow="0" w:firstColumn="0" w:lastColumn="0" w:oddVBand="0" w:evenVBand="0" w:oddHBand="1" w:evenHBand="0" w:firstRowFirstColumn="0" w:firstRowLastColumn="0" w:lastRowFirstColumn="0" w:lastRowLastColumn="0"/>
+            </w:pPr>
+            <w:r>
+              <w:t>O sistema deverá estar publicado num repositório GitHub</w:t>
+            </w:r>
+          </w:p>
+        </w:tc>
+        <w:tc>
+          <w:tcPr>
+            <w:tcW w:w="1472" w:type="dxa"/>
+            <w:vAlign w:val="center"/>
+          </w:tcPr>
+          <w:p>
+            <w:pPr>
+              <w:jc w:val="center"/>
+              <w:cnfStyle w:val="000000100000" w:firstRow="0" w:lastRow="0" w:firstColumn="0" w:lastColumn="0" w:oddVBand="0" w:evenVBand="0" w:oddHBand="1" w:evenHBand="0" w:firstRowFirstColumn="0" w:firstRowLastColumn="0" w:lastRowFirstColumn="0" w:lastRowLastColumn="0"/>
+              <w:rPr>
+                <w:b/>
+                <w:bCs/>
+                <w:color w:val="FF0000"/>
+              </w:rPr>
+            </w:pPr>
+            <w:r>
+              <w:rPr>
+                <w:b/>
+                <w:bCs/>
+                <w:color w:val="FFC000"/>
+              </w:rPr>
+              <w:t>Média</w:t>
+            </w:r>
+          </w:p>
+        </w:tc>
+      </w:tr>
+      <w:tr>
+        <w:trPr>
+          <w:trHeight w:val="748"/>
+        </w:trPr>
+        <w:tc>
+          <w:tcPr>
+            <w:cnfStyle w:val="001000000000" w:firstRow="0" w:lastRow="0" w:firstColumn="1" w:lastColumn="0" w:oddVBand="0" w:evenVBand="0" w:oddHBand="0" w:evenHBand="0" w:firstRowFirstColumn="0" w:firstRowLastColumn="0" w:lastRowFirstColumn="0" w:lastRowLastColumn="0"/>
+            <w:tcW w:w="1424" w:type="dxa"/>
+            <w:vAlign w:val="center"/>
+          </w:tcPr>
+          <w:p>
+            <w:pPr>
+              <w:jc w:val="center"/>
+            </w:pPr>
+            <w:r>
+              <w:t>RF-2</w:t>
+            </w:r>
+            <w:r>
+              <w:t>0</w:t>
+            </w:r>
+          </w:p>
+        </w:tc>
+        <w:tc>
+          <w:tcPr>
+            <w:tcW w:w="6571" w:type="dxa"/>
+            <w:vAlign w:val="center"/>
+          </w:tcPr>
+          <w:p>
+            <w:pPr>
+              <w:tabs>
+                <w:tab w:val="left" w:pos="1797"/>
+              </w:tabs>
+              <w:jc w:val="left"/>
+              <w:cnfStyle w:val="000000000000" w:firstRow="0" w:lastRow="0" w:firstColumn="0" w:lastColumn="0" w:oddVBand="0" w:evenVBand="0" w:oddHBand="0" w:evenHBand="0" w:firstRowFirstColumn="0" w:firstRowLastColumn="0" w:lastRowFirstColumn="0" w:lastRowLastColumn="0"/>
+            </w:pPr>
+            <w:r>
+              <w:t>O sistema deverá prevenir hacking SQL Injection</w:t>
+            </w:r>
+          </w:p>
+        </w:tc>
+        <w:tc>
+          <w:tcPr>
+            <w:tcW w:w="1472" w:type="dxa"/>
+            <w:vAlign w:val="center"/>
+          </w:tcPr>
+          <w:p>
+            <w:pPr>
+              <w:jc w:val="center"/>
+              <w:cnfStyle w:val="000000000000" w:firstRow="0" w:lastRow="0" w:firstColumn="0" w:lastColumn="0" w:oddVBand="0" w:evenVBand="0" w:oddHBand="0" w:evenHBand="0" w:firstRowFirstColumn="0" w:firstRowLastColumn="0" w:lastRowFirstColumn="0" w:lastRowLastColumn="0"/>
+              <w:rPr>
+                <w:b/>
+                <w:bCs/>
+                <w:color w:val="FFC000"/>
+              </w:rPr>
+            </w:pPr>
+            <w:r>
+              <w:rPr>
+                <w:b/>
+                <w:bCs/>
+                <w:color w:val="00B050"/>
+              </w:rPr>
+              <w:t>Baixa</w:t>
+            </w:r>
+          </w:p>
+        </w:tc>
+      </w:tr>
+      <w:tr>
+        <w:trPr>
+          <w:cnfStyle w:val="000000100000" w:firstRow="0" w:lastRow="0" w:firstColumn="0" w:lastColumn="0" w:oddVBand="0" w:evenVBand="0" w:oddHBand="1" w:evenHBand="0" w:firstRowFirstColumn="0" w:firstRowLastColumn="0" w:lastRowFirstColumn="0" w:lastRowLastColumn="0"/>
+          <w:trHeight w:val="748"/>
+        </w:trPr>
+        <w:tc>
+          <w:tcPr>
+            <w:cnfStyle w:val="001000000000" w:firstRow="0" w:lastRow="0" w:firstColumn="1" w:lastColumn="0" w:oddVBand="0" w:evenVBand="0" w:oddHBand="0" w:evenHBand="0" w:firstRowFirstColumn="0" w:firstRowLastColumn="0" w:lastRowFirstColumn="0" w:lastRowLastColumn="0"/>
+            <w:tcW w:w="1424" w:type="dxa"/>
+            <w:vAlign w:val="center"/>
+          </w:tcPr>
+          <w:p>
+            <w:pPr>
+              <w:jc w:val="center"/>
+            </w:pPr>
+            <w:r>
+              <w:t>RF-2</w:t>
+            </w:r>
+            <w:r>
+              <w:t>1</w:t>
+            </w:r>
+          </w:p>
+        </w:tc>
+        <w:tc>
+          <w:tcPr>
+            <w:tcW w:w="6571" w:type="dxa"/>
+            <w:vAlign w:val="center"/>
+          </w:tcPr>
+          <w:p>
+            <w:pPr>
+              <w:tabs>
+                <w:tab w:val="left" w:pos="1797"/>
+              </w:tabs>
+              <w:jc w:val="left"/>
+              <w:cnfStyle w:val="000000100000" w:firstRow="0" w:lastRow="0" w:firstColumn="0" w:lastColumn="0" w:oddVBand="0" w:evenVBand="0" w:oddHBand="1" w:evenHBand="0" w:firstRowFirstColumn="0" w:firstRowLastColumn="0" w:lastRowFirstColumn="0" w:lastRowLastColumn="0"/>
+            </w:pPr>
+            <w:r>
+              <w:t>O sistema deverá ser testado utilizando a Framework Codeception</w:t>
+            </w:r>
+          </w:p>
+        </w:tc>
+        <w:tc>
+          <w:tcPr>
+            <w:tcW w:w="1472" w:type="dxa"/>
+            <w:vAlign w:val="center"/>
+          </w:tcPr>
+          <w:p>
+            <w:pPr>
+              <w:jc w:val="center"/>
+              <w:cnfStyle w:val="000000100000" w:firstRow="0" w:lastRow="0" w:firstColumn="0" w:lastColumn="0" w:oddVBand="0" w:evenVBand="0" w:oddHBand="1" w:evenHBand="0" w:firstRowFirstColumn="0" w:firstRowLastColumn="0" w:lastRowFirstColumn="0" w:lastRowLastColumn="0"/>
+              <w:rPr>
+                <w:b/>
+                <w:bCs/>
+                <w:color w:val="00B050"/>
+              </w:rPr>
+            </w:pPr>
+            <w:r>
+              <w:rPr>
+                <w:b/>
+                <w:bCs/>
+                <w:color w:val="FFC000"/>
+              </w:rPr>
+              <w:t>Média</w:t>
+            </w:r>
+          </w:p>
+        </w:tc>
+      </w:tr>
+      <w:tr>
+        <w:trPr>
+          <w:trHeight w:val="748"/>
+        </w:trPr>
+        <w:tc>
+          <w:tcPr>
+            <w:cnfStyle w:val="001000000000" w:firstRow="0" w:lastRow="0" w:firstColumn="1" w:lastColumn="0" w:oddVBand="0" w:evenVBand="0" w:oddHBand="0" w:evenHBand="0" w:firstRowFirstColumn="0" w:firstRowLastColumn="0" w:lastRowFirstColumn="0" w:lastRowLastColumn="0"/>
+            <w:tcW w:w="1424" w:type="dxa"/>
+            <w:vAlign w:val="center"/>
+          </w:tcPr>
+          <w:p>
+            <w:pPr>
+              <w:jc w:val="center"/>
+            </w:pPr>
+            <w:r>
+              <w:t>RF-2</w:t>
+            </w:r>
+            <w:r>
+              <w:t>2</w:t>
+            </w:r>
+          </w:p>
+        </w:tc>
+        <w:tc>
+          <w:tcPr>
+            <w:tcW w:w="6571" w:type="dxa"/>
+            <w:vAlign w:val="center"/>
+          </w:tcPr>
+          <w:p>
+            <w:pPr>
+              <w:tabs>
+                <w:tab w:val="left" w:pos="1797"/>
+              </w:tabs>
+              <w:jc w:val="left"/>
+              <w:cnfStyle w:val="000000000000" w:firstRow="0" w:lastRow="0" w:firstColumn="0" w:lastColumn="0" w:oddVBand="0" w:evenVBand="0" w:oddHBand="0" w:evenHBand="0" w:firstRowFirstColumn="0" w:firstRowLastColumn="0" w:lastRowFirstColumn="0" w:lastRowLastColumn="0"/>
+            </w:pPr>
+            <w:r>
+              <w:t xml:space="preserve">O sistema deverá </w:t>
+            </w:r>
+            <w:r>
+              <w:t>encriptar as palavras-passe dos utilizadores</w:t>
+            </w:r>
+          </w:p>
+        </w:tc>
+        <w:tc>
+          <w:tcPr>
+            <w:tcW w:w="1472" w:type="dxa"/>
+            <w:vAlign w:val="center"/>
+          </w:tcPr>
+          <w:p>
+            <w:pPr>
+              <w:jc w:val="center"/>
+              <w:cnfStyle w:val="000000000000" w:firstRow="0" w:lastRow="0" w:firstColumn="0" w:lastColumn="0" w:oddVBand="0" w:evenVBand="0" w:oddHBand="0" w:evenHBand="0" w:firstRowFirstColumn="0" w:firstRowLastColumn="0" w:lastRowFirstColumn="0" w:lastRowLastColumn="0"/>
+              <w:rPr>
+                <w:b/>
+                <w:bCs/>
+                <w:color w:val="FFC000"/>
+              </w:rPr>
+            </w:pPr>
+            <w:r>
+              <w:rPr>
+                <w:b/>
+                <w:bCs/>
+                <w:color w:val="FF0000"/>
+              </w:rPr>
+              <w:t>Alto</w:t>
+            </w:r>
+          </w:p>
+        </w:tc>
+      </w:tr>
+      <w:tr>
+        <w:trPr>
+          <w:cnfStyle w:val="000000100000" w:firstRow="0" w:lastRow="0" w:firstColumn="0" w:lastColumn="0" w:oddVBand="0" w:evenVBand="0" w:oddHBand="1" w:evenHBand="0" w:firstRowFirstColumn="0" w:firstRowLastColumn="0" w:lastRowFirstColumn="0" w:lastRowLastColumn="0"/>
+          <w:trHeight w:val="748"/>
+        </w:trPr>
+        <w:tc>
+          <w:tcPr>
+            <w:cnfStyle w:val="001000000000" w:firstRow="0" w:lastRow="0" w:firstColumn="1" w:lastColumn="0" w:oddVBand="0" w:evenVBand="0" w:oddHBand="0" w:evenHBand="0" w:firstRowFirstColumn="0" w:firstRowLastColumn="0" w:lastRowFirstColumn="0" w:lastRowLastColumn="0"/>
+            <w:tcW w:w="1424" w:type="dxa"/>
+            <w:vAlign w:val="center"/>
+          </w:tcPr>
+          <w:p>
+            <w:pPr>
+              <w:jc w:val="center"/>
+            </w:pPr>
+            <w:r>
+              <w:t>RF-</w:t>
+            </w:r>
+            <w:r>
+              <w:t>23</w:t>
+            </w:r>
+          </w:p>
+        </w:tc>
+        <w:tc>
+          <w:tcPr>
+            <w:tcW w:w="6571" w:type="dxa"/>
+            <w:vAlign w:val="center"/>
+          </w:tcPr>
+          <w:p>
+            <w:pPr>
+              <w:tabs>
+                <w:tab w:val="left" w:pos="1797"/>
+              </w:tabs>
+              <w:jc w:val="left"/>
+              <w:cnfStyle w:val="000000100000" w:firstRow="0" w:lastRow="0" w:firstColumn="0" w:lastColumn="0" w:oddVBand="0" w:evenVBand="0" w:oddHBand="1" w:evenHBand="0" w:firstRowFirstColumn="0" w:firstRowLastColumn="0" w:lastRowFirstColumn="0" w:lastRowLastColumn="0"/>
+            </w:pPr>
+            <w:r>
+              <w:t xml:space="preserve">O sistema deverá enviar um e-mail ao cliente quando a reparação/manutenção do seu veiculo estiver concluída </w:t>
+            </w:r>
+          </w:p>
+        </w:tc>
+        <w:tc>
+          <w:tcPr>
+            <w:tcW w:w="1472" w:type="dxa"/>
+            <w:vAlign w:val="center"/>
+          </w:tcPr>
+          <w:p>
+            <w:pPr>
+              <w:jc w:val="center"/>
+              <w:cnfStyle w:val="000000100000" w:firstRow="0" w:lastRow="0" w:firstColumn="0" w:lastColumn="0" w:oddVBand="0" w:evenVBand="0" w:oddHBand="1" w:evenHBand="0" w:firstRowFirstColumn="0" w:firstRowLastColumn="0" w:lastRowFirstColumn="0" w:lastRowLastColumn="0"/>
+              <w:rPr>
+                <w:b/>
+                <w:bCs/>
+                <w:color w:val="FF0000"/>
+              </w:rPr>
+            </w:pPr>
+            <w:r>
+              <w:rPr>
+                <w:b/>
+                <w:bCs/>
+                <w:color w:val="00B050"/>
+              </w:rPr>
+              <w:t>Baixa</w:t>
+            </w:r>
+          </w:p>
+        </w:tc>
+      </w:tr>
+    </w:tbl>
+    <w:p/>
+    <w:p>
+      <w:pPr>
+        <w:spacing w:after="160" w:line="259" w:lineRule="auto"/>
+        <w:jc w:val="left"/>
+        <w:rPr>
+          <w:i/>
+          <w:iCs/>
+          <w:color w:val="C00000"/>
+          <w:sz w:val="20"/>
+          <w:szCs w:val="18"/>
+        </w:rPr>
+      </w:pPr>
+      <w:r>
+        <w:br w:type="page"/>
+      </w:r>
+    </w:p>
+    <w:p>
+      <w:pPr>
+        <w:pStyle w:val="Legenda"/>
+      </w:pPr>
+      <w:r>
+        <w:lastRenderedPageBreak/>
+        <w:t xml:space="preserve">Tabela </w:t>
+      </w:r>
+      <w:fldSimple w:instr=" SEQ Tabela \* ARABIC ">
+        <w:r>
+          <w:rPr>
+            <w:noProof/>
+          </w:rPr>
+          <w:t>2</w:t>
+        </w:r>
+      </w:fldSimple>
+      <w:r>
+        <w:t xml:space="preserve"> - </w:t>
+      </w:r>
+      <w:r>
+        <w:t xml:space="preserve">Requisitos Funcionais do </w:t>
+      </w:r>
+      <w:r>
+        <w:t>Front</w:t>
+      </w:r>
+      <w:r>
+        <w:t>-office da Plataforma Web</w:t>
+      </w:r>
+    </w:p>
+    <w:tbl>
+      <w:tblPr>
+        <w:tblStyle w:val="SimplesTabela1"/>
+        <w:tblW w:w="9467" w:type="dxa"/>
+        <w:tblLook w:val="04A0" w:firstRow="1" w:lastRow="0" w:firstColumn="1" w:lastColumn="0" w:noHBand="0" w:noVBand="1"/>
+      </w:tblPr>
+      <w:tblGrid>
+        <w:gridCol w:w="1424"/>
+        <w:gridCol w:w="6571"/>
+        <w:gridCol w:w="1472"/>
+      </w:tblGrid>
+      <w:tr>
+        <w:trPr>
+          <w:cnfStyle w:val="100000000000" w:firstRow="1" w:lastRow="0" w:firstColumn="0" w:lastColumn="0" w:oddVBand="0" w:evenVBand="0" w:oddHBand="0" w:evenHBand="0" w:firstRowFirstColumn="0" w:firstRowLastColumn="0" w:lastRowFirstColumn="0" w:lastRowLastColumn="0"/>
+          <w:trHeight w:val="429"/>
+        </w:trPr>
+        <w:tc>
+          <w:tcPr>
+            <w:cnfStyle w:val="001000000000" w:firstRow="0" w:lastRow="0" w:firstColumn="1" w:lastColumn="0" w:oddVBand="0" w:evenVBand="0" w:oddHBand="0" w:evenHBand="0" w:firstRowFirstColumn="0" w:firstRowLastColumn="0" w:lastRowFirstColumn="0" w:lastRowLastColumn="0"/>
+            <w:tcW w:w="1424" w:type="dxa"/>
+            <w:shd w:val="clear" w:color="auto" w:fill="C00000"/>
+          </w:tcPr>
+          <w:p>
+            <w:pPr>
+              <w:jc w:val="center"/>
+              <w:rPr>
+                <w:color w:val="FFFFFF" w:themeColor="background1"/>
+              </w:rPr>
+            </w:pPr>
+            <w:r>
+              <w:rPr>
+                <w:color w:val="FFFFFF" w:themeColor="background1"/>
+              </w:rPr>
+              <w:t># ID</w:t>
+            </w:r>
+          </w:p>
+        </w:tc>
+        <w:tc>
+          <w:tcPr>
+            <w:tcW w:w="6571" w:type="dxa"/>
+            <w:shd w:val="clear" w:color="auto" w:fill="C00000"/>
+          </w:tcPr>
+          <w:p>
+            <w:pPr>
+              <w:jc w:val="center"/>
+              <w:cnfStyle w:val="100000000000" w:firstRow="1" w:lastRow="0" w:firstColumn="0" w:lastColumn="0" w:oddVBand="0" w:evenVBand="0" w:oddHBand="0" w:evenHBand="0" w:firstRowFirstColumn="0" w:firstRowLastColumn="0" w:lastRowFirstColumn="0" w:lastRowLastColumn="0"/>
+              <w:rPr>
+                <w:color w:val="FFFFFF" w:themeColor="background1"/>
+              </w:rPr>
+            </w:pPr>
+            <w:r>
+              <w:rPr>
+                <w:color w:val="FFFFFF" w:themeColor="background1"/>
+              </w:rPr>
+              <w:t>Descrição</w:t>
+            </w:r>
+          </w:p>
+        </w:tc>
+        <w:tc>
+          <w:tcPr>
+            <w:tcW w:w="1472" w:type="dxa"/>
+            <w:shd w:val="clear" w:color="auto" w:fill="C00000"/>
+          </w:tcPr>
+          <w:p>
+            <w:pPr>
+              <w:jc w:val="center"/>
+              <w:cnfStyle w:val="100000000000" w:firstRow="1" w:lastRow="0" w:firstColumn="0" w:lastColumn="0" w:oddVBand="0" w:evenVBand="0" w:oddHBand="0" w:evenHBand="0" w:firstRowFirstColumn="0" w:firstRowLastColumn="0" w:lastRowFirstColumn="0" w:lastRowLastColumn="0"/>
+              <w:rPr>
+                <w:color w:val="FFFFFF" w:themeColor="background1"/>
+              </w:rPr>
+            </w:pPr>
+            <w:r>
+              <w:rPr>
+                <w:color w:val="FFFFFF" w:themeColor="background1"/>
+              </w:rPr>
+              <w:t>Prioridade</w:t>
+            </w:r>
+          </w:p>
+        </w:tc>
+      </w:tr>
+      <w:tr>
+        <w:trPr>
+          <w:cnfStyle w:val="000000100000" w:firstRow="0" w:lastRow="0" w:firstColumn="0" w:lastColumn="0" w:oddVBand="0" w:evenVBand="0" w:oddHBand="1" w:evenHBand="0" w:firstRowFirstColumn="0" w:firstRowLastColumn="0" w:lastRowFirstColumn="0" w:lastRowLastColumn="0"/>
+          <w:trHeight w:val="748"/>
+        </w:trPr>
+        <w:tc>
+          <w:tcPr>
+            <w:cnfStyle w:val="001000000000" w:firstRow="0" w:lastRow="0" w:firstColumn="1" w:lastColumn="0" w:oddVBand="0" w:evenVBand="0" w:oddHBand="0" w:evenHBand="0" w:firstRowFirstColumn="0" w:firstRowLastColumn="0" w:lastRowFirstColumn="0" w:lastRowLastColumn="0"/>
+            <w:tcW w:w="1424" w:type="dxa"/>
+            <w:vAlign w:val="center"/>
+          </w:tcPr>
+          <w:p>
+            <w:pPr>
+              <w:jc w:val="center"/>
+            </w:pPr>
+            <w:r>
+              <w:t>RF-01</w:t>
+            </w:r>
+          </w:p>
+        </w:tc>
+        <w:tc>
+          <w:tcPr>
+            <w:tcW w:w="6571" w:type="dxa"/>
+            <w:vAlign w:val="center"/>
+          </w:tcPr>
+          <w:p>
+            <w:pPr>
+              <w:jc w:val="left"/>
+              <w:cnfStyle w:val="000000100000" w:firstRow="0" w:lastRow="0" w:firstColumn="0" w:lastColumn="0" w:oddVBand="0" w:evenVBand="0" w:oddHBand="1" w:evenHBand="0" w:firstRowFirstColumn="0" w:firstRowLastColumn="0" w:lastRowFirstColumn="0" w:lastRowLastColumn="0"/>
+            </w:pPr>
+            <w:r>
+              <w:t>O sistema deverá obter os seus dados pela API desenvolvida em SIS e pela base de dados</w:t>
+            </w:r>
+          </w:p>
+        </w:tc>
+        <w:tc>
+          <w:tcPr>
+            <w:tcW w:w="1472" w:type="dxa"/>
+            <w:vAlign w:val="center"/>
+          </w:tcPr>
+          <w:p>
+            <w:pPr>
+              <w:jc w:val="center"/>
+              <w:cnfStyle w:val="000000100000" w:firstRow="0" w:lastRow="0" w:firstColumn="0" w:lastColumn="0" w:oddVBand="0" w:evenVBand="0" w:oddHBand="1" w:evenHBand="0" w:firstRowFirstColumn="0" w:firstRowLastColumn="0" w:lastRowFirstColumn="0" w:lastRowLastColumn="0"/>
+              <w:rPr>
+                <w:b/>
+                <w:bCs/>
+                <w:color w:val="FF0000"/>
+              </w:rPr>
+            </w:pPr>
+            <w:r>
+              <w:rPr>
+                <w:b/>
+                <w:bCs/>
+                <w:color w:val="FF0000"/>
+              </w:rPr>
+              <w:t>Alta</w:t>
+            </w:r>
+          </w:p>
+        </w:tc>
+      </w:tr>
+      <w:tr>
+        <w:trPr>
+          <w:trHeight w:val="748"/>
+        </w:trPr>
+        <w:tc>
+          <w:tcPr>
+            <w:cnfStyle w:val="001000000000" w:firstRow="0" w:lastRow="0" w:firstColumn="1" w:lastColumn="0" w:oddVBand="0" w:evenVBand="0" w:oddHBand="0" w:evenHBand="0" w:firstRowFirstColumn="0" w:firstRowLastColumn="0" w:lastRowFirstColumn="0" w:lastRowLastColumn="0"/>
+            <w:tcW w:w="1424" w:type="dxa"/>
+            <w:vAlign w:val="center"/>
+          </w:tcPr>
+          <w:p>
+            <w:pPr>
+              <w:jc w:val="center"/>
+            </w:pPr>
+            <w:r>
+              <w:t>RF-02</w:t>
+            </w:r>
+          </w:p>
+        </w:tc>
+        <w:tc>
+          <w:tcPr>
+            <w:tcW w:w="6571" w:type="dxa"/>
+            <w:vAlign w:val="center"/>
+          </w:tcPr>
+          <w:p>
+            <w:pPr>
+              <w:jc w:val="left"/>
+              <w:cnfStyle w:val="000000000000" w:firstRow="0" w:lastRow="0" w:firstColumn="0" w:lastColumn="0" w:oddVBand="0" w:evenVBand="0" w:oddHBand="0" w:evenHBand="0" w:firstRowFirstColumn="0" w:firstRowLastColumn="0" w:lastRowFirstColumn="0" w:lastRowLastColumn="0"/>
+            </w:pPr>
+            <w:r>
+              <w:t>O sistema deverá estar dividido em back e front office</w:t>
             </w:r>
           </w:p>
         </w:tc>
@@ -2348,10 +3736,7 @@
               <w:jc w:val="center"/>
             </w:pPr>
             <w:r>
-              <w:t>RF-0</w:t>
-            </w:r>
-            <w:r>
-              <w:t>7</w:t>
+              <w:t>RF-03</w:t>
             </w:r>
           </w:p>
         </w:tc>
@@ -2368,7 +3753,7 @@
               <w:cnfStyle w:val="000000100000" w:firstRow="0" w:lastRow="0" w:firstColumn="0" w:lastColumn="0" w:oddVBand="0" w:evenVBand="0" w:oddHBand="1" w:evenHBand="0" w:firstRowFirstColumn="0" w:firstRowLastColumn="0" w:lastRowFirstColumn="0" w:lastRowLastColumn="0"/>
             </w:pPr>
             <w:r>
-              <w:t>O front-office deverá estar protegido contra acessos de utilizadores com acesso exclusivo ao back-office</w:t>
+              <w:t>O sistema deverá ter Login para todos os utilizadores</w:t>
             </w:r>
           </w:p>
         </w:tc>
@@ -2400,7 +3785,7 @@
       </w:tr>
       <w:tr>
         <w:trPr>
-          <w:trHeight w:val="748"/>
+          <w:trHeight w:val="429"/>
         </w:trPr>
         <w:tc>
           <w:tcPr>
@@ -2413,10 +3798,7 @@
               <w:jc w:val="center"/>
             </w:pPr>
             <w:r>
-              <w:t>RF-0</w:t>
-            </w:r>
-            <w:r>
-              <w:t>8</w:t>
+              <w:t>RF-04</w:t>
             </w:r>
           </w:p>
         </w:tc>
@@ -2427,20 +3809,141 @@
           </w:tcPr>
           <w:p>
             <w:pPr>
-              <w:tabs>
-                <w:tab w:val="left" w:pos="1797"/>
-              </w:tabs>
+              <w:spacing w:after="160" w:line="259" w:lineRule="auto"/>
+              <w:contextualSpacing/>
               <w:jc w:val="left"/>
               <w:cnfStyle w:val="000000000000" w:firstRow="0" w:lastRow="0" w:firstColumn="0" w:lastColumn="0" w:oddVBand="0" w:evenVBand="0" w:oddHBand="0" w:evenHBand="0" w:firstRowFirstColumn="0" w:firstRowLastColumn="0" w:lastRowFirstColumn="0" w:lastRowLastColumn="0"/>
             </w:pPr>
             <w:r>
-              <w:t>O sistema d</w:t>
-            </w:r>
-            <w:r>
-              <w:t>everá</w:t>
-            </w:r>
-            <w:r>
-              <w:t xml:space="preserve"> ter uma ferramenta de gestão de utilizadores para o administrador</w:t>
+              <w:t>O sistema deverá utilizar a tecnologia RBAC para a autenticação</w:t>
+            </w:r>
+          </w:p>
+        </w:tc>
+        <w:tc>
+          <w:tcPr>
+            <w:tcW w:w="1472" w:type="dxa"/>
+            <w:vAlign w:val="center"/>
+          </w:tcPr>
+          <w:p>
+            <w:pPr>
+              <w:jc w:val="center"/>
+              <w:cnfStyle w:val="000000000000" w:firstRow="0" w:lastRow="0" w:firstColumn="0" w:lastColumn="0" w:oddVBand="0" w:evenVBand="0" w:oddHBand="0" w:evenHBand="0" w:firstRowFirstColumn="0" w:firstRowLastColumn="0" w:lastRowFirstColumn="0" w:lastRowLastColumn="0"/>
+              <w:rPr>
+                <w:b/>
+                <w:bCs/>
+                <w:color w:val="FF0000"/>
+              </w:rPr>
+            </w:pPr>
+            <w:r>
+              <w:rPr>
+                <w:b/>
+                <w:bCs/>
+                <w:color w:val="FF0000"/>
+              </w:rPr>
+              <w:t>Alta</w:t>
+            </w:r>
+          </w:p>
+        </w:tc>
+      </w:tr>
+      <w:tr>
+        <w:trPr>
+          <w:cnfStyle w:val="000000100000" w:firstRow="0" w:lastRow="0" w:firstColumn="0" w:lastColumn="0" w:oddVBand="0" w:evenVBand="0" w:oddHBand="1" w:evenHBand="0" w:firstRowFirstColumn="0" w:firstRowLastColumn="0" w:lastRowFirstColumn="0" w:lastRowLastColumn="0"/>
+          <w:trHeight w:val="429"/>
+        </w:trPr>
+        <w:tc>
+          <w:tcPr>
+            <w:cnfStyle w:val="001000000000" w:firstRow="0" w:lastRow="0" w:firstColumn="1" w:lastColumn="0" w:oddVBand="0" w:evenVBand="0" w:oddHBand="0" w:evenHBand="0" w:firstRowFirstColumn="0" w:firstRowLastColumn="0" w:lastRowFirstColumn="0" w:lastRowLastColumn="0"/>
+            <w:tcW w:w="1424" w:type="dxa"/>
+            <w:vAlign w:val="center"/>
+          </w:tcPr>
+          <w:p>
+            <w:pPr>
+              <w:jc w:val="center"/>
+            </w:pPr>
+            <w:r>
+              <w:t>RF-05</w:t>
+            </w:r>
+          </w:p>
+        </w:tc>
+        <w:tc>
+          <w:tcPr>
+            <w:tcW w:w="6571" w:type="dxa"/>
+            <w:vAlign w:val="center"/>
+          </w:tcPr>
+          <w:p>
+            <w:pPr>
+              <w:spacing w:after="160" w:line="259" w:lineRule="auto"/>
+              <w:contextualSpacing/>
+              <w:jc w:val="left"/>
+              <w:cnfStyle w:val="000000100000" w:firstRow="0" w:lastRow="0" w:firstColumn="0" w:lastColumn="0" w:oddVBand="0" w:evenVBand="0" w:oddHBand="1" w:evenHBand="0" w:firstRowFirstColumn="0" w:firstRowLastColumn="0" w:lastRowFirstColumn="0" w:lastRowLastColumn="0"/>
+            </w:pPr>
+            <w:r>
+              <w:t>O sistema deverá ser desenvolvido utilizando a Framework Yii e a linguagem de programação PHP</w:t>
+            </w:r>
+          </w:p>
+        </w:tc>
+        <w:tc>
+          <w:tcPr>
+            <w:tcW w:w="1472" w:type="dxa"/>
+            <w:vAlign w:val="center"/>
+          </w:tcPr>
+          <w:p>
+            <w:pPr>
+              <w:jc w:val="center"/>
+              <w:cnfStyle w:val="000000100000" w:firstRow="0" w:lastRow="0" w:firstColumn="0" w:lastColumn="0" w:oddVBand="0" w:evenVBand="0" w:oddHBand="1" w:evenHBand="0" w:firstRowFirstColumn="0" w:firstRowLastColumn="0" w:lastRowFirstColumn="0" w:lastRowLastColumn="0"/>
+              <w:rPr>
+                <w:b/>
+                <w:bCs/>
+                <w:color w:val="FF0000"/>
+              </w:rPr>
+            </w:pPr>
+            <w:r>
+              <w:rPr>
+                <w:b/>
+                <w:bCs/>
+                <w:color w:val="FF0000"/>
+              </w:rPr>
+              <w:t>Alta</w:t>
+            </w:r>
+          </w:p>
+        </w:tc>
+      </w:tr>
+      <w:tr>
+        <w:trPr>
+          <w:trHeight w:val="429"/>
+        </w:trPr>
+        <w:tc>
+          <w:tcPr>
+            <w:cnfStyle w:val="001000000000" w:firstRow="0" w:lastRow="0" w:firstColumn="1" w:lastColumn="0" w:oddVBand="0" w:evenVBand="0" w:oddHBand="0" w:evenHBand="0" w:firstRowFirstColumn="0" w:firstRowLastColumn="0" w:lastRowFirstColumn="0" w:lastRowLastColumn="0"/>
+            <w:tcW w:w="1424" w:type="dxa"/>
+            <w:vAlign w:val="center"/>
+          </w:tcPr>
+          <w:p>
+            <w:pPr>
+              <w:jc w:val="center"/>
+            </w:pPr>
+            <w:r>
+              <w:t>RF-0</w:t>
+            </w:r>
+            <w:r>
+              <w:t>6</w:t>
+            </w:r>
+          </w:p>
+        </w:tc>
+        <w:tc>
+          <w:tcPr>
+            <w:tcW w:w="6571" w:type="dxa"/>
+            <w:vAlign w:val="center"/>
+          </w:tcPr>
+          <w:p>
+            <w:pPr>
+              <w:spacing w:after="160" w:line="259" w:lineRule="auto"/>
+              <w:contextualSpacing/>
+              <w:jc w:val="left"/>
+              <w:cnfStyle w:val="000000000000" w:firstRow="0" w:lastRow="0" w:firstColumn="0" w:lastColumn="0" w:oddVBand="0" w:evenVBand="0" w:oddHBand="0" w:evenHBand="0" w:firstRowFirstColumn="0" w:firstRowLastColumn="0" w:lastRowFirstColumn="0" w:lastRowLastColumn="0"/>
+            </w:pPr>
+            <w:r>
+              <w:t>O front-office deverá estar protegido contra acessos de utilizadores com acesso exclusivo ao back-office</w:t>
             </w:r>
           </w:p>
         </w:tc>
@@ -2486,10 +3989,10 @@
               <w:jc w:val="center"/>
             </w:pPr>
             <w:r>
-              <w:t>RF-0</w:t>
-            </w:r>
-            <w:r>
-              <w:t>9</w:t>
+              <w:t>RF-</w:t>
+            </w:r>
+            <w:r>
+              <w:t>07</w:t>
             </w:r>
           </w:p>
         </w:tc>
@@ -2507,7 +4010,22 @@
               <w:cnfStyle w:val="000000100000" w:firstRow="0" w:lastRow="0" w:firstColumn="0" w:lastColumn="0" w:oddVBand="0" w:evenVBand="0" w:oddHBand="1" w:evenHBand="0" w:firstRowFirstColumn="0" w:firstRowLastColumn="0" w:lastRowFirstColumn="0" w:lastRowLastColumn="0"/>
             </w:pPr>
             <w:r>
-              <w:t>O sistema deverá ter uma ferramenta de gestão de empresas para o administrador</w:t>
+              <w:t xml:space="preserve">O </w:t>
+            </w:r>
+            <w:r>
+              <w:t>cliente</w:t>
+            </w:r>
+            <w:r>
+              <w:t xml:space="preserve"> deverá ter </w:t>
+            </w:r>
+            <w:r>
+              <w:t xml:space="preserve">acesso a </w:t>
+            </w:r>
+            <w:r>
+              <w:t>uma página onde conste os detalhes de um veiculo selecionado</w:t>
+            </w:r>
+            <w:r>
+              <w:t xml:space="preserve"> e as respetivas manutenções e revisões</w:t>
             </w:r>
           </w:p>
         </w:tc>
@@ -2555,7 +4073,7 @@
               <w:t>RF-</w:t>
             </w:r>
             <w:r>
-              <w:t>10</w:t>
+              <w:t>08</w:t>
             </w:r>
           </w:p>
         </w:tc>
@@ -2573,7 +4091,7 @@
               <w:cnfStyle w:val="000000000000" w:firstRow="0" w:lastRow="0" w:firstColumn="0" w:lastColumn="0" w:oddVBand="0" w:evenVBand="0" w:oddHBand="0" w:evenHBand="0" w:firstRowFirstColumn="0" w:firstRowLastColumn="0" w:lastRowFirstColumn="0" w:lastRowLastColumn="0"/>
             </w:pPr>
             <w:r>
-              <w:t>O sistema deverá ter uma ferramenta de gestão de veículos para os colaboradores</w:t>
+              <w:t>O sistema deverá confirmar todas ações antes de as executar</w:t>
             </w:r>
           </w:p>
         </w:tc>
@@ -2596,9 +4114,9 @@
               <w:rPr>
                 <w:b/>
                 <w:bCs/>
-                <w:color w:val="FF0000"/>
-              </w:rPr>
-              <w:t>Alta</w:t>
+                <w:color w:val="FFC000"/>
+              </w:rPr>
+              <w:t>Média</w:t>
             </w:r>
           </w:p>
         </w:tc>
@@ -2622,7 +4140,7 @@
               <w:t>RF-</w:t>
             </w:r>
             <w:r>
-              <w:t>11</w:t>
+              <w:t>09</w:t>
             </w:r>
           </w:p>
         </w:tc>
@@ -2640,7 +4158,7 @@
               <w:cnfStyle w:val="000000100000" w:firstRow="0" w:lastRow="0" w:firstColumn="0" w:lastColumn="0" w:oddVBand="0" w:evenVBand="0" w:oddHBand="1" w:evenHBand="0" w:firstRowFirstColumn="0" w:firstRowLastColumn="0" w:lastRowFirstColumn="0" w:lastRowLastColumn="0"/>
             </w:pPr>
             <w:r>
-              <w:t>O sistema deverá permitir ao colaborador criar reparações e manutenções</w:t>
+              <w:t>O sistema deverá ter uma resposta de no máximo 2 segundos por cada ação</w:t>
             </w:r>
           </w:p>
         </w:tc>
@@ -2685,10 +4203,10 @@
               <w:jc w:val="center"/>
             </w:pPr>
             <w:r>
-              <w:t>RF-</w:t>
-            </w:r>
-            <w:r>
-              <w:t>12</w:t>
+              <w:t>RF-1</w:t>
+            </w:r>
+            <w:r>
+              <w:t>0</w:t>
             </w:r>
           </w:p>
         </w:tc>
@@ -2706,7 +4224,7 @@
               <w:cnfStyle w:val="000000000000" w:firstRow="0" w:lastRow="0" w:firstColumn="0" w:lastColumn="0" w:oddVBand="0" w:evenVBand="0" w:oddHBand="0" w:evenHBand="0" w:firstRowFirstColumn="0" w:firstRowLastColumn="0" w:lastRowFirstColumn="0" w:lastRowLastColumn="0"/>
             </w:pPr>
             <w:r>
-              <w:t>O sistema deverá ter uma página onde conste os detalhes de um veiculo selecionado</w:t>
+              <w:t>O design do sistema deverá ser simples, agradável e intuitivo</w:t>
             </w:r>
           </w:p>
         </w:tc>
@@ -2752,10 +4270,10 @@
               <w:jc w:val="center"/>
             </w:pPr>
             <w:r>
-              <w:t>RF-</w:t>
-            </w:r>
-            <w:r>
-              <w:t>13</w:t>
+              <w:t>RF-1</w:t>
+            </w:r>
+            <w:r>
+              <w:t>1</w:t>
             </w:r>
           </w:p>
         </w:tc>
@@ -2773,7 +4291,7 @@
               <w:cnfStyle w:val="000000100000" w:firstRow="0" w:lastRow="0" w:firstColumn="0" w:lastColumn="0" w:oddVBand="0" w:evenVBand="0" w:oddHBand="1" w:evenHBand="0" w:firstRowFirstColumn="0" w:firstRowLastColumn="0" w:lastRowFirstColumn="0" w:lastRowLastColumn="0"/>
             </w:pPr>
             <w:r>
-              <w:t>O sistema deverá permitir ao colaborador concluir reparações e manutenções, indicando a descrição das mesmas</w:t>
+              <w:t>O design do sistema deverá ser idêntico ao design do sistema desenvolvido para a unidade curricular de AMSI</w:t>
             </w:r>
           </w:p>
         </w:tc>
@@ -2796,9 +4314,9 @@
               <w:rPr>
                 <w:b/>
                 <w:bCs/>
-                <w:color w:val="FF0000"/>
-              </w:rPr>
-              <w:t>Alta</w:t>
+                <w:color w:val="FFC000"/>
+              </w:rPr>
+              <w:t>Média</w:t>
             </w:r>
           </w:p>
         </w:tc>
@@ -2818,10 +4336,10 @@
               <w:jc w:val="center"/>
             </w:pPr>
             <w:r>
-              <w:t>RF-</w:t>
-            </w:r>
-            <w:r>
-              <w:t>14</w:t>
+              <w:t>RF-1</w:t>
+            </w:r>
+            <w:r>
+              <w:t>2</w:t>
             </w:r>
           </w:p>
         </w:tc>
@@ -2839,7 +4357,7 @@
               <w:cnfStyle w:val="000000000000" w:firstRow="0" w:lastRow="0" w:firstColumn="0" w:lastColumn="0" w:oddVBand="0" w:evenVBand="0" w:oddHBand="0" w:evenHBand="0" w:firstRowFirstColumn="0" w:firstRowLastColumn="0" w:lastRowFirstColumn="0" w:lastRowLastColumn="0"/>
             </w:pPr>
             <w:r>
-              <w:t>O sistema deverá confirmar todas ações antes de as executar</w:t>
+              <w:t>O sistema deverá ser alvo de testes de software (unitários, funcionais e de aceitação)</w:t>
             </w:r>
           </w:p>
         </w:tc>
@@ -2888,7 +4406,7 @@
               <w:t>RF-1</w:t>
             </w:r>
             <w:r>
-              <w:t>5</w:t>
+              <w:t>3</w:t>
             </w:r>
           </w:p>
         </w:tc>
@@ -2906,7 +4424,7 @@
               <w:cnfStyle w:val="000000100000" w:firstRow="0" w:lastRow="0" w:firstColumn="0" w:lastColumn="0" w:oddVBand="0" w:evenVBand="0" w:oddHBand="1" w:evenHBand="0" w:firstRowFirstColumn="0" w:firstRowLastColumn="0" w:lastRowFirstColumn="0" w:lastRowLastColumn="0"/>
             </w:pPr>
             <w:r>
-              <w:t>O sistema deverá ter uma resposta de no máximo 2 segundos por cada ação</w:t>
+              <w:t>O sistema deverá estar disponibilizado e terminado em janeiro</w:t>
             </w:r>
           </w:p>
         </w:tc>
@@ -2951,11 +4469,10 @@
               <w:jc w:val="center"/>
             </w:pPr>
             <w:r>
-              <w:lastRenderedPageBreak/>
               <w:t>RF-</w:t>
             </w:r>
             <w:r>
-              <w:t>16</w:t>
+              <w:t>14</w:t>
             </w:r>
           </w:p>
         </w:tc>
@@ -2973,7 +4490,7 @@
               <w:cnfStyle w:val="000000000000" w:firstRow="0" w:lastRow="0" w:firstColumn="0" w:lastColumn="0" w:oddVBand="0" w:evenVBand="0" w:oddHBand="0" w:evenHBand="0" w:firstRowFirstColumn="0" w:firstRowLastColumn="0" w:lastRowFirstColumn="0" w:lastRowLastColumn="0"/>
             </w:pPr>
             <w:r>
-              <w:t>O design do sistema deverá ser simples, agradável e intuitivo</w:t>
+              <w:t>O sistema deverá estar publicado num repositório GitHub</w:t>
             </w:r>
           </w:p>
         </w:tc>
@@ -2996,9 +4513,9 @@
               <w:rPr>
                 <w:b/>
                 <w:bCs/>
-                <w:color w:val="FF0000"/>
-              </w:rPr>
-              <w:t>Alta</w:t>
+                <w:color w:val="FFC000"/>
+              </w:rPr>
+              <w:t>Média</w:t>
             </w:r>
           </w:p>
         </w:tc>
@@ -3022,7 +4539,7 @@
               <w:t>RF-</w:t>
             </w:r>
             <w:r>
-              <w:t>17</w:t>
+              <w:t>15</w:t>
             </w:r>
           </w:p>
         </w:tc>
@@ -3040,7 +4557,7 @@
               <w:cnfStyle w:val="000000100000" w:firstRow="0" w:lastRow="0" w:firstColumn="0" w:lastColumn="0" w:oddVBand="0" w:evenVBand="0" w:oddHBand="1" w:evenHBand="0" w:firstRowFirstColumn="0" w:firstRowLastColumn="0" w:lastRowFirstColumn="0" w:lastRowLastColumn="0"/>
             </w:pPr>
             <w:r>
-              <w:t>O design do sistema deverá ser idêntico ao design do sistema desenvolvido para a unidade curricular de AMSI</w:t>
+              <w:t>O sistema deverá prevenir hacking SQL Injection</w:t>
             </w:r>
           </w:p>
         </w:tc>
@@ -3056,16 +4573,16 @@
               <w:rPr>
                 <w:b/>
                 <w:bCs/>
-                <w:color w:val="FF0000"/>
-              </w:rPr>
-            </w:pPr>
-            <w:r>
-              <w:rPr>
-                <w:b/>
-                <w:bCs/>
                 <w:color w:val="FFC000"/>
               </w:rPr>
-              <w:t>Média</w:t>
+            </w:pPr>
+            <w:r>
+              <w:rPr>
+                <w:b/>
+                <w:bCs/>
+                <w:color w:val="00B050"/>
+              </w:rPr>
+              <w:t>Baixa</w:t>
             </w:r>
           </w:p>
         </w:tc>
@@ -3088,7 +4605,7 @@
               <w:t>RF-</w:t>
             </w:r>
             <w:r>
-              <w:t>18</w:t>
+              <w:t>16</w:t>
             </w:r>
           </w:p>
         </w:tc>
@@ -3106,7 +4623,7 @@
               <w:cnfStyle w:val="000000000000" w:firstRow="0" w:lastRow="0" w:firstColumn="0" w:lastColumn="0" w:oddVBand="0" w:evenVBand="0" w:oddHBand="0" w:evenHBand="0" w:firstRowFirstColumn="0" w:firstRowLastColumn="0" w:lastRowFirstColumn="0" w:lastRowLastColumn="0"/>
             </w:pPr>
             <w:r>
-              <w:t>O sistema deverá ser alvo de testes de software (unitários, funcionais e de aceitação)</w:t>
+              <w:t>O sistema deverá ser testado utilizando a Framework Codeception</w:t>
             </w:r>
           </w:p>
         </w:tc>
@@ -3122,7 +4639,7 @@
               <w:rPr>
                 <w:b/>
                 <w:bCs/>
-                <w:color w:val="FF0000"/>
+                <w:color w:val="00B050"/>
               </w:rPr>
             </w:pPr>
             <w:r>
@@ -3152,10 +4669,11 @@
               <w:jc w:val="center"/>
             </w:pPr>
             <w:r>
+              <w:lastRenderedPageBreak/>
               <w:t>RF-</w:t>
             </w:r>
             <w:r>
-              <w:t>19</w:t>
+              <w:t>17</w:t>
             </w:r>
           </w:p>
         </w:tc>
@@ -3173,7 +4691,7 @@
               <w:cnfStyle w:val="000000100000" w:firstRow="0" w:lastRow="0" w:firstColumn="0" w:lastColumn="0" w:oddVBand="0" w:evenVBand="0" w:oddHBand="1" w:evenHBand="0" w:firstRowFirstColumn="0" w:firstRowLastColumn="0" w:lastRowFirstColumn="0" w:lastRowLastColumn="0"/>
             </w:pPr>
             <w:r>
-              <w:t>O sistema deverá estar disponibilizado e terminado em janeiro</w:t>
+              <w:t>O sistema deverá encriptar as palavras-passe dos utilizadores</w:t>
             </w:r>
           </w:p>
         </w:tc>
@@ -3189,344 +4707,22 @@
               <w:rPr>
                 <w:b/>
                 <w:bCs/>
+                <w:color w:val="FFC000"/>
+              </w:rPr>
+            </w:pPr>
+            <w:r>
+              <w:rPr>
+                <w:b/>
+                <w:bCs/>
                 <w:color w:val="FF0000"/>
               </w:rPr>
-            </w:pPr>
-            <w:r>
-              <w:rPr>
-                <w:b/>
-                <w:bCs/>
-                <w:color w:val="FF0000"/>
-              </w:rPr>
-              <w:t>Alta</w:t>
-            </w:r>
-          </w:p>
-        </w:tc>
-      </w:tr>
-      <w:tr>
-        <w:trPr>
-          <w:trHeight w:val="748"/>
-        </w:trPr>
-        <w:tc>
-          <w:tcPr>
-            <w:cnfStyle w:val="001000000000" w:firstRow="0" w:lastRow="0" w:firstColumn="1" w:lastColumn="0" w:oddVBand="0" w:evenVBand="0" w:oddHBand="0" w:evenHBand="0" w:firstRowFirstColumn="0" w:firstRowLastColumn="0" w:lastRowFirstColumn="0" w:lastRowLastColumn="0"/>
-            <w:tcW w:w="1424" w:type="dxa"/>
-            <w:vAlign w:val="center"/>
-          </w:tcPr>
-          <w:p>
-            <w:pPr>
-              <w:jc w:val="center"/>
-            </w:pPr>
-            <w:r>
-              <w:t>RF-20</w:t>
-            </w:r>
-          </w:p>
-        </w:tc>
-        <w:tc>
-          <w:tcPr>
-            <w:tcW w:w="6571" w:type="dxa"/>
-            <w:vAlign w:val="center"/>
-          </w:tcPr>
-          <w:p>
-            <w:pPr>
-              <w:tabs>
-                <w:tab w:val="left" w:pos="1797"/>
-              </w:tabs>
-              <w:jc w:val="left"/>
-              <w:cnfStyle w:val="000000000000" w:firstRow="0" w:lastRow="0" w:firstColumn="0" w:lastColumn="0" w:oddVBand="0" w:evenVBand="0" w:oddHBand="0" w:evenHBand="0" w:firstRowFirstColumn="0" w:firstRowLastColumn="0" w:lastRowFirstColumn="0" w:lastRowLastColumn="0"/>
-            </w:pPr>
-            <w:r>
-              <w:t>O sistema deverá estar publicado num repositório GitHub</w:t>
-            </w:r>
-          </w:p>
-        </w:tc>
-        <w:tc>
-          <w:tcPr>
-            <w:tcW w:w="1472" w:type="dxa"/>
-            <w:vAlign w:val="center"/>
-          </w:tcPr>
-          <w:p>
-            <w:pPr>
-              <w:jc w:val="center"/>
-              <w:cnfStyle w:val="000000000000" w:firstRow="0" w:lastRow="0" w:firstColumn="0" w:lastColumn="0" w:oddVBand="0" w:evenVBand="0" w:oddHBand="0" w:evenHBand="0" w:firstRowFirstColumn="0" w:firstRowLastColumn="0" w:lastRowFirstColumn="0" w:lastRowLastColumn="0"/>
-              <w:rPr>
-                <w:b/>
-                <w:bCs/>
-                <w:color w:val="FF0000"/>
-              </w:rPr>
-            </w:pPr>
-            <w:r>
-              <w:rPr>
-                <w:b/>
-                <w:bCs/>
-                <w:color w:val="FFC000"/>
-              </w:rPr>
-              <w:t>Média</w:t>
-            </w:r>
-          </w:p>
-        </w:tc>
-      </w:tr>
-      <w:tr>
-        <w:trPr>
-          <w:cnfStyle w:val="000000100000" w:firstRow="0" w:lastRow="0" w:firstColumn="0" w:lastColumn="0" w:oddVBand="0" w:evenVBand="0" w:oddHBand="1" w:evenHBand="0" w:firstRowFirstColumn="0" w:firstRowLastColumn="0" w:lastRowFirstColumn="0" w:lastRowLastColumn="0"/>
-          <w:trHeight w:val="748"/>
-        </w:trPr>
-        <w:tc>
-          <w:tcPr>
-            <w:cnfStyle w:val="001000000000" w:firstRow="0" w:lastRow="0" w:firstColumn="1" w:lastColumn="0" w:oddVBand="0" w:evenVBand="0" w:oddHBand="0" w:evenHBand="0" w:firstRowFirstColumn="0" w:firstRowLastColumn="0" w:lastRowFirstColumn="0" w:lastRowLastColumn="0"/>
-            <w:tcW w:w="1424" w:type="dxa"/>
-            <w:vAlign w:val="center"/>
-          </w:tcPr>
-          <w:p>
-            <w:pPr>
-              <w:jc w:val="center"/>
-            </w:pPr>
-            <w:r>
-              <w:t>RF-21</w:t>
-            </w:r>
-          </w:p>
-        </w:tc>
-        <w:tc>
-          <w:tcPr>
-            <w:tcW w:w="6571" w:type="dxa"/>
-            <w:vAlign w:val="center"/>
-          </w:tcPr>
-          <w:p>
-            <w:pPr>
-              <w:tabs>
-                <w:tab w:val="left" w:pos="1797"/>
-              </w:tabs>
-              <w:jc w:val="left"/>
-              <w:cnfStyle w:val="000000100000" w:firstRow="0" w:lastRow="0" w:firstColumn="0" w:lastColumn="0" w:oddVBand="0" w:evenVBand="0" w:oddHBand="1" w:evenHBand="0" w:firstRowFirstColumn="0" w:firstRowLastColumn="0" w:lastRowFirstColumn="0" w:lastRowLastColumn="0"/>
-            </w:pPr>
-            <w:r>
-              <w:t>O sistema deverá prevenir hacking SQL Injection</w:t>
-            </w:r>
-          </w:p>
-        </w:tc>
-        <w:tc>
-          <w:tcPr>
-            <w:tcW w:w="1472" w:type="dxa"/>
-            <w:vAlign w:val="center"/>
-          </w:tcPr>
-          <w:p>
-            <w:pPr>
-              <w:jc w:val="center"/>
-              <w:cnfStyle w:val="000000100000" w:firstRow="0" w:lastRow="0" w:firstColumn="0" w:lastColumn="0" w:oddVBand="0" w:evenVBand="0" w:oddHBand="1" w:evenHBand="0" w:firstRowFirstColumn="0" w:firstRowLastColumn="0" w:lastRowFirstColumn="0" w:lastRowLastColumn="0"/>
-              <w:rPr>
-                <w:b/>
-                <w:bCs/>
-                <w:color w:val="FFC000"/>
-              </w:rPr>
-            </w:pPr>
-            <w:r>
-              <w:rPr>
-                <w:b/>
-                <w:bCs/>
-                <w:color w:val="00B050"/>
-              </w:rPr>
-              <w:t>Baixa</w:t>
-            </w:r>
-          </w:p>
-        </w:tc>
-      </w:tr>
-      <w:tr>
-        <w:trPr>
-          <w:trHeight w:val="748"/>
-        </w:trPr>
-        <w:tc>
-          <w:tcPr>
-            <w:cnfStyle w:val="001000000000" w:firstRow="0" w:lastRow="0" w:firstColumn="1" w:lastColumn="0" w:oddVBand="0" w:evenVBand="0" w:oddHBand="0" w:evenHBand="0" w:firstRowFirstColumn="0" w:firstRowLastColumn="0" w:lastRowFirstColumn="0" w:lastRowLastColumn="0"/>
-            <w:tcW w:w="1424" w:type="dxa"/>
-            <w:vAlign w:val="center"/>
-          </w:tcPr>
-          <w:p>
-            <w:pPr>
-              <w:jc w:val="center"/>
-            </w:pPr>
-            <w:r>
-              <w:t>RF-22</w:t>
-            </w:r>
-          </w:p>
-        </w:tc>
-        <w:tc>
-          <w:tcPr>
-            <w:tcW w:w="6571" w:type="dxa"/>
-            <w:vAlign w:val="center"/>
-          </w:tcPr>
-          <w:p>
-            <w:pPr>
-              <w:tabs>
-                <w:tab w:val="left" w:pos="1797"/>
-              </w:tabs>
-              <w:jc w:val="left"/>
-              <w:cnfStyle w:val="000000000000" w:firstRow="0" w:lastRow="0" w:firstColumn="0" w:lastColumn="0" w:oddVBand="0" w:evenVBand="0" w:oddHBand="0" w:evenHBand="0" w:firstRowFirstColumn="0" w:firstRowLastColumn="0" w:lastRowFirstColumn="0" w:lastRowLastColumn="0"/>
-            </w:pPr>
-            <w:r>
-              <w:t xml:space="preserve">O sistema deverá ser testado utilizando a Framework </w:t>
-            </w:r>
-            <w:r>
-              <w:t>Codeception</w:t>
-            </w:r>
-          </w:p>
-        </w:tc>
-        <w:tc>
-          <w:tcPr>
-            <w:tcW w:w="1472" w:type="dxa"/>
-            <w:vAlign w:val="center"/>
-          </w:tcPr>
-          <w:p>
-            <w:pPr>
-              <w:jc w:val="center"/>
-              <w:cnfStyle w:val="000000000000" w:firstRow="0" w:lastRow="0" w:firstColumn="0" w:lastColumn="0" w:oddVBand="0" w:evenVBand="0" w:oddHBand="0" w:evenHBand="0" w:firstRowFirstColumn="0" w:firstRowLastColumn="0" w:lastRowFirstColumn="0" w:lastRowLastColumn="0"/>
-              <w:rPr>
-                <w:b/>
-                <w:bCs/>
-                <w:color w:val="00B050"/>
-              </w:rPr>
-            </w:pPr>
-            <w:r>
-              <w:rPr>
-                <w:b/>
-                <w:bCs/>
-                <w:color w:val="FFC000"/>
-              </w:rPr>
-              <w:t>Média</w:t>
-            </w:r>
-          </w:p>
-        </w:tc>
-      </w:tr>
-      <w:tr>
-        <w:trPr>
-          <w:cnfStyle w:val="000000100000" w:firstRow="0" w:lastRow="0" w:firstColumn="0" w:lastColumn="0" w:oddVBand="0" w:evenVBand="0" w:oddHBand="1" w:evenHBand="0" w:firstRowFirstColumn="0" w:firstRowLastColumn="0" w:lastRowFirstColumn="0" w:lastRowLastColumn="0"/>
-          <w:trHeight w:val="748"/>
-        </w:trPr>
-        <w:tc>
-          <w:tcPr>
-            <w:cnfStyle w:val="001000000000" w:firstRow="0" w:lastRow="0" w:firstColumn="1" w:lastColumn="0" w:oddVBand="0" w:evenVBand="0" w:oddHBand="0" w:evenHBand="0" w:firstRowFirstColumn="0" w:firstRowLastColumn="0" w:lastRowFirstColumn="0" w:lastRowLastColumn="0"/>
-            <w:tcW w:w="1424" w:type="dxa"/>
-            <w:vAlign w:val="center"/>
-          </w:tcPr>
-          <w:p>
-            <w:pPr>
-              <w:jc w:val="center"/>
-            </w:pPr>
-            <w:r>
-              <w:t>RF-23</w:t>
-            </w:r>
-          </w:p>
-        </w:tc>
-        <w:tc>
-          <w:tcPr>
-            <w:tcW w:w="6571" w:type="dxa"/>
-            <w:vAlign w:val="center"/>
-          </w:tcPr>
-          <w:p>
-            <w:pPr>
-              <w:tabs>
-                <w:tab w:val="left" w:pos="1797"/>
-              </w:tabs>
-              <w:jc w:val="left"/>
-              <w:cnfStyle w:val="000000100000" w:firstRow="0" w:lastRow="0" w:firstColumn="0" w:lastColumn="0" w:oddVBand="0" w:evenVBand="0" w:oddHBand="1" w:evenHBand="0" w:firstRowFirstColumn="0" w:firstRowLastColumn="0" w:lastRowFirstColumn="0" w:lastRowLastColumn="0"/>
-            </w:pPr>
-            <w:r>
-              <w:t xml:space="preserve">O sistema deverá </w:t>
-            </w:r>
-            <w:r>
-              <w:t>encriptar as palavras-passe dos utilizadores</w:t>
-            </w:r>
-          </w:p>
-        </w:tc>
-        <w:tc>
-          <w:tcPr>
-            <w:tcW w:w="1472" w:type="dxa"/>
-            <w:vAlign w:val="center"/>
-          </w:tcPr>
-          <w:p>
-            <w:pPr>
-              <w:jc w:val="center"/>
-              <w:cnfStyle w:val="000000100000" w:firstRow="0" w:lastRow="0" w:firstColumn="0" w:lastColumn="0" w:oddVBand="0" w:evenVBand="0" w:oddHBand="1" w:evenHBand="0" w:firstRowFirstColumn="0" w:firstRowLastColumn="0" w:lastRowFirstColumn="0" w:lastRowLastColumn="0"/>
-              <w:rPr>
-                <w:b/>
-                <w:bCs/>
-                <w:color w:val="FFC000"/>
-              </w:rPr>
-            </w:pPr>
-            <w:r>
-              <w:rPr>
-                <w:b/>
-                <w:bCs/>
-                <w:color w:val="FF0000"/>
-              </w:rPr>
               <w:t>Alto</w:t>
-            </w:r>
-          </w:p>
-        </w:tc>
-      </w:tr>
-      <w:tr>
-        <w:trPr>
-          <w:trHeight w:val="748"/>
-        </w:trPr>
-        <w:tc>
-          <w:tcPr>
-            <w:cnfStyle w:val="001000000000" w:firstRow="0" w:lastRow="0" w:firstColumn="1" w:lastColumn="0" w:oddVBand="0" w:evenVBand="0" w:oddHBand="0" w:evenHBand="0" w:firstRowFirstColumn="0" w:firstRowLastColumn="0" w:lastRowFirstColumn="0" w:lastRowLastColumn="0"/>
-            <w:tcW w:w="1424" w:type="dxa"/>
-            <w:vAlign w:val="center"/>
-          </w:tcPr>
-          <w:p>
-            <w:pPr>
-              <w:jc w:val="center"/>
-            </w:pPr>
-            <w:r>
-              <w:t>RF-24</w:t>
-            </w:r>
-          </w:p>
-        </w:tc>
-        <w:tc>
-          <w:tcPr>
-            <w:tcW w:w="6571" w:type="dxa"/>
-            <w:vAlign w:val="center"/>
-          </w:tcPr>
-          <w:p>
-            <w:pPr>
-              <w:tabs>
-                <w:tab w:val="left" w:pos="1797"/>
-              </w:tabs>
-              <w:jc w:val="left"/>
-              <w:cnfStyle w:val="000000000000" w:firstRow="0" w:lastRow="0" w:firstColumn="0" w:lastColumn="0" w:oddVBand="0" w:evenVBand="0" w:oddHBand="0" w:evenHBand="0" w:firstRowFirstColumn="0" w:firstRowLastColumn="0" w:lastRowFirstColumn="0" w:lastRowLastColumn="0"/>
-            </w:pPr>
-            <w:r>
-              <w:t xml:space="preserve">O sistema deverá enviar um e-mail ao cliente quando a reparação/manutenção do seu veiculo estiver concluída </w:t>
-            </w:r>
-          </w:p>
-        </w:tc>
-        <w:tc>
-          <w:tcPr>
-            <w:tcW w:w="1472" w:type="dxa"/>
-            <w:vAlign w:val="center"/>
-          </w:tcPr>
-          <w:p>
-            <w:pPr>
-              <w:jc w:val="center"/>
-              <w:cnfStyle w:val="000000000000" w:firstRow="0" w:lastRow="0" w:firstColumn="0" w:lastColumn="0" w:oddVBand="0" w:evenVBand="0" w:oddHBand="0" w:evenHBand="0" w:firstRowFirstColumn="0" w:firstRowLastColumn="0" w:lastRowFirstColumn="0" w:lastRowLastColumn="0"/>
-              <w:rPr>
-                <w:b/>
-                <w:bCs/>
-                <w:color w:val="FF0000"/>
-              </w:rPr>
-            </w:pPr>
-            <w:r>
-              <w:rPr>
-                <w:b/>
-                <w:bCs/>
-                <w:color w:val="00B050"/>
-              </w:rPr>
-              <w:t>Baixa</w:t>
             </w:r>
           </w:p>
         </w:tc>
       </w:tr>
     </w:tbl>
+    <w:p/>
     <w:p/>
     <w:p/>
     <w:p/>
@@ -7353,12 +8549,19 @@
 </file>
 
 <file path=customXml/item1.xml><?xml version="1.0" encoding="utf-8"?>
-<p:properties xmlns:p="http://schemas.microsoft.com/office/2006/metadata/properties" xmlns:xsi="http://www.w3.org/2001/XMLSchema-instance" xmlns:pc="http://schemas.microsoft.com/office/infopath/2007/PartnerControls">
-  <documentManagement/>
-</p:properties>
+<?mso-contentType ?>
+<FormTemplates xmlns="http://schemas.microsoft.com/sharepoint/v3/contenttype/forms">
+  <Display>DocumentLibraryForm</Display>
+  <Edit>DocumentLibraryForm</Edit>
+  <New>DocumentLibraryForm</New>
+</FormTemplates>
 </file>
 
 <file path=customXml/item2.xml><?xml version="1.0" encoding="utf-8"?>
+<b:Sources xmlns:b="http://schemas.openxmlformats.org/officeDocument/2006/bibliography" xmlns="http://schemas.openxmlformats.org/officeDocument/2006/bibliography" SelectedStyle="/APASixthEditionOfficeOnline.xsl" StyleName="APA" Version="6"/>
+</file>
+
+<file path=customXml/item3.xml><?xml version="1.0" encoding="utf-8"?>
 <ct:contentTypeSchema xmlns:ct="http://schemas.microsoft.com/office/2006/metadata/contentType" xmlns:ma="http://schemas.microsoft.com/office/2006/metadata/properties/metaAttributes" ct:_="" ma:_="" ma:contentTypeName="Documento" ma:contentTypeID="0x01010083D49F6BAABB9146ADD795FE9E41E9AB" ma:contentTypeVersion="7" ma:contentTypeDescription="Criar um novo documento." ma:contentTypeScope="" ma:versionID="8570e2e4348453eec5ba9753cf80dcd8">
   <xsd:schema xmlns:xsd="http://www.w3.org/2001/XMLSchema" xmlns:xs="http://www.w3.org/2001/XMLSchema" xmlns:p="http://schemas.microsoft.com/office/2006/metadata/properties" xmlns:ns2="95869c9e-2bf9-44ef-a2f6-804e125a656b" targetNamespace="http://schemas.microsoft.com/office/2006/metadata/properties" ma:root="true" ma:fieldsID="9d0c905cb7e20bdef9bafc65f4cea861" ns2:_="">
     <xsd:import namespace="95869c9e-2bf9-44ef-a2f6-804e125a656b"/>
@@ -7522,29 +8725,29 @@
 </ct:contentTypeSchema>
 </file>
 
-<file path=customXml/item3.xml><?xml version="1.0" encoding="utf-8"?>
-<b:Sources xmlns:b="http://schemas.openxmlformats.org/officeDocument/2006/bibliography" xmlns="http://schemas.openxmlformats.org/officeDocument/2006/bibliography" SelectedStyle="/APASixthEditionOfficeOnline.xsl" StyleName="APA" Version="6"/>
-</file>
-
 <file path=customXml/item4.xml><?xml version="1.0" encoding="utf-8"?>
-<?mso-contentType ?>
-<FormTemplates xmlns="http://schemas.microsoft.com/sharepoint/v3/contenttype/forms">
-  <Display>DocumentLibraryForm</Display>
-  <Edit>DocumentLibraryForm</Edit>
-  <New>DocumentLibraryForm</New>
-</FormTemplates>
+<p:properties xmlns:p="http://schemas.microsoft.com/office/2006/metadata/properties" xmlns:xsi="http://www.w3.org/2001/XMLSchema-instance" xmlns:pc="http://schemas.microsoft.com/office/infopath/2007/PartnerControls">
+  <documentManagement/>
+</p:properties>
 </file>
 
 <file path=customXml/itemProps1.xml><?xml version="1.0" encoding="utf-8"?>
-<ds:datastoreItem xmlns:ds="http://schemas.openxmlformats.org/officeDocument/2006/customXml" ds:itemID="{0D05F977-E0EB-4BDE-9CCC-35AE7F3468D1}">
+<ds:datastoreItem xmlns:ds="http://schemas.openxmlformats.org/officeDocument/2006/customXml" ds:itemID="{3049E901-D460-4040-BE52-BFB2CA5EF0CE}">
   <ds:schemaRefs>
-    <ds:schemaRef ds:uri="http://schemas.microsoft.com/office/2006/metadata/properties"/>
-    <ds:schemaRef ds:uri="http://schemas.microsoft.com/office/infopath/2007/PartnerControls"/>
+    <ds:schemaRef ds:uri="http://schemas.microsoft.com/sharepoint/v3/contenttype/forms"/>
   </ds:schemaRefs>
 </ds:datastoreItem>
 </file>
 
 <file path=customXml/itemProps2.xml><?xml version="1.0" encoding="utf-8"?>
+<ds:datastoreItem xmlns:ds="http://schemas.openxmlformats.org/officeDocument/2006/customXml" ds:itemID="{5D1DCC3D-41BE-437F-B0A0-25CBF3BF3A93}">
+  <ds:schemaRefs>
+    <ds:schemaRef ds:uri="http://schemas.openxmlformats.org/officeDocument/2006/bibliography"/>
+  </ds:schemaRefs>
+</ds:datastoreItem>
+</file>
+
+<file path=customXml/itemProps3.xml><?xml version="1.0" encoding="utf-8"?>
 <ds:datastoreItem xmlns:ds="http://schemas.openxmlformats.org/officeDocument/2006/customXml" ds:itemID="{58C2F69E-6A7F-421E-8BE0-2CCD1271F63D}">
   <ds:schemaRefs>
     <ds:schemaRef ds:uri="http://schemas.microsoft.com/office/2006/metadata/contentType"/>
@@ -7562,18 +8765,11 @@
 </ds:datastoreItem>
 </file>
 
-<file path=customXml/itemProps3.xml><?xml version="1.0" encoding="utf-8"?>
-<ds:datastoreItem xmlns:ds="http://schemas.openxmlformats.org/officeDocument/2006/customXml" ds:itemID="{5D1DCC3D-41BE-437F-B0A0-25CBF3BF3A93}">
+<file path=customXml/itemProps4.xml><?xml version="1.0" encoding="utf-8"?>
+<ds:datastoreItem xmlns:ds="http://schemas.openxmlformats.org/officeDocument/2006/customXml" ds:itemID="{0D05F977-E0EB-4BDE-9CCC-35AE7F3468D1}">
   <ds:schemaRefs>
-    <ds:schemaRef ds:uri="http://schemas.openxmlformats.org/officeDocument/2006/bibliography"/>
-  </ds:schemaRefs>
-</ds:datastoreItem>
-</file>
-
-<file path=customXml/itemProps4.xml><?xml version="1.0" encoding="utf-8"?>
-<ds:datastoreItem xmlns:ds="http://schemas.openxmlformats.org/officeDocument/2006/customXml" ds:itemID="{3049E901-D460-4040-BE52-BFB2CA5EF0CE}">
-  <ds:schemaRefs>
-    <ds:schemaRef ds:uri="http://schemas.microsoft.com/sharepoint/v3/contenttype/forms"/>
+    <ds:schemaRef ds:uri="http://schemas.microsoft.com/office/2006/metadata/properties"/>
+    <ds:schemaRef ds:uri="http://schemas.microsoft.com/office/infopath/2007/PartnerControls"/>
   </ds:schemaRefs>
 </ds:datastoreItem>
 </file>
</xml_diff>

<commit_message>
conclusão relatório de platsi
</commit_message>
<xml_diff>
--- a/doc/RequisitosFuncionaisWEB.docx
+++ b/doc/RequisitosFuncionaisWEB.docx
@@ -1212,7 +1212,7 @@
         </w:rPr>
         <w:fldChar w:fldCharType="separate"/>
       </w:r>
-      <w:hyperlink w:anchor="_Toc85813811" w:history="1">
+      <w:hyperlink w:anchor="_Toc87276393" w:history="1">
         <w:r>
           <w:rPr>
             <w:rStyle w:val="Hiperligao"/>
@@ -1260,7 +1260,7 @@
             <w:noProof/>
             <w:webHidden/>
           </w:rPr>
-          <w:instrText xml:space="preserve"> PAGEREF _Toc85813811 \h </w:instrText>
+          <w:instrText xml:space="preserve"> PAGEREF _Toc87276393 \h </w:instrText>
         </w:r>
         <w:r>
           <w:rPr>
@@ -1309,7 +1309,7 @@
           <w:lang w:eastAsia="pt-PT"/>
         </w:rPr>
       </w:pPr>
-      <w:hyperlink w:anchor="_Toc85813812" w:history="1">
+      <w:hyperlink w:anchor="_Toc87276394" w:history="1">
         <w:r>
           <w:rPr>
             <w:rStyle w:val="Hiperligao"/>
@@ -1356,7 +1356,7 @@
             <w:noProof/>
             <w:webHidden/>
           </w:rPr>
-          <w:instrText xml:space="preserve"> PAGEREF _Toc85813812 \h </w:instrText>
+          <w:instrText xml:space="preserve"> PAGEREF _Toc87276394 \h </w:instrText>
         </w:r>
         <w:r>
           <w:rPr>
@@ -1403,7 +1403,7 @@
           <w:lang w:eastAsia="pt-PT"/>
         </w:rPr>
       </w:pPr>
-      <w:hyperlink w:anchor="_Toc85813813" w:history="1">
+      <w:hyperlink w:anchor="_Toc87276395" w:history="1">
         <w:r>
           <w:rPr>
             <w:rStyle w:val="Hiperligao"/>
@@ -1448,7 +1448,7 @@
             <w:noProof/>
             <w:webHidden/>
           </w:rPr>
-          <w:instrText xml:space="preserve"> PAGEREF _Toc85813813 \h </w:instrText>
+          <w:instrText xml:space="preserve"> PAGEREF _Toc87276395 \h </w:instrText>
         </w:r>
         <w:r>
           <w:rPr>
@@ -1469,6 +1469,104 @@
             <w:webHidden/>
           </w:rPr>
           <w:t>6</w:t>
+        </w:r>
+        <w:r>
+          <w:rPr>
+            <w:noProof/>
+            <w:webHidden/>
+          </w:rPr>
+          <w:fldChar w:fldCharType="end"/>
+        </w:r>
+      </w:hyperlink>
+    </w:p>
+    <w:p>
+      <w:pPr>
+        <w:pStyle w:val="ndice1"/>
+        <w:tabs>
+          <w:tab w:val="left" w:pos="440"/>
+          <w:tab w:val="right" w:pos="9394"/>
+        </w:tabs>
+        <w:rPr>
+          <w:rFonts w:asciiTheme="minorHAnsi" w:eastAsiaTheme="minorEastAsia" w:hAnsiTheme="minorHAnsi" w:cstheme="minorBidi"/>
+          <w:b w:val="0"/>
+          <w:bCs w:val="0"/>
+          <w:caps w:val="0"/>
+          <w:noProof/>
+          <w:color w:val="auto"/>
+          <w:sz w:val="22"/>
+          <w:szCs w:val="22"/>
+          <w:lang w:eastAsia="pt-PT"/>
+        </w:rPr>
+      </w:pPr>
+      <w:hyperlink w:anchor="_Toc87276396" w:history="1">
+        <w:r>
+          <w:rPr>
+            <w:rStyle w:val="Hiperligao"/>
+            <w:noProof/>
+          </w:rPr>
+          <w:t>2</w:t>
+        </w:r>
+        <w:r>
+          <w:rPr>
+            <w:rFonts w:asciiTheme="minorHAnsi" w:eastAsiaTheme="minorEastAsia" w:hAnsiTheme="minorHAnsi" w:cstheme="minorBidi"/>
+            <w:b w:val="0"/>
+            <w:bCs w:val="0"/>
+            <w:caps w:val="0"/>
+            <w:noProof/>
+            <w:color w:val="auto"/>
+            <w:sz w:val="22"/>
+            <w:szCs w:val="22"/>
+            <w:lang w:eastAsia="pt-PT"/>
+          </w:rPr>
+          <w:tab/>
+        </w:r>
+        <w:r>
+          <w:rPr>
+            <w:rStyle w:val="Hiperligao"/>
+            <w:noProof/>
+          </w:rPr>
+          <w:t>Conclusão</w:t>
+        </w:r>
+        <w:r>
+          <w:rPr>
+            <w:noProof/>
+            <w:webHidden/>
+          </w:rPr>
+          <w:tab/>
+        </w:r>
+        <w:r>
+          <w:rPr>
+            <w:noProof/>
+            <w:webHidden/>
+          </w:rPr>
+          <w:fldChar w:fldCharType="begin"/>
+        </w:r>
+        <w:r>
+          <w:rPr>
+            <w:noProof/>
+            <w:webHidden/>
+          </w:rPr>
+          <w:instrText xml:space="preserve"> PAGEREF _Toc87276396 \h </w:instrText>
+        </w:r>
+        <w:r>
+          <w:rPr>
+            <w:noProof/>
+            <w:webHidden/>
+          </w:rPr>
+        </w:r>
+        <w:r>
+          <w:rPr>
+            <w:noProof/>
+            <w:webHidden/>
+          </w:rPr>
+          <w:fldChar w:fldCharType="separate"/>
+        </w:r>
+        <w:r>
+          <w:rPr>
+            <w:noProof/>
+            <w:webHidden/>
+          </w:rPr>
+          <w:t>10</w:t>
         </w:r>
         <w:r>
           <w:rPr>
@@ -1682,7 +1780,7 @@
       <w:pPr>
         <w:pStyle w:val="Ttulo1"/>
       </w:pPr>
-      <w:bookmarkStart w:id="0" w:name="_Toc85813811"/>
+      <w:bookmarkStart w:id="0" w:name="_Toc87276393"/>
       <w:r>
         <w:lastRenderedPageBreak/>
         <w:t>I</w:t>
@@ -1857,7 +1955,7 @@
       <w:pPr>
         <w:pStyle w:val="Ttulo2"/>
       </w:pPr>
-      <w:bookmarkStart w:id="1" w:name="_Toc85813812"/>
+      <w:bookmarkStart w:id="1" w:name="_Toc87276394"/>
       <w:r>
         <w:lastRenderedPageBreak/>
         <w:t>Especificação de Requisitos</w:t>
@@ -1869,7 +1967,7 @@
         <w:pStyle w:val="Ttulo3"/>
       </w:pPr>
       <w:bookmarkStart w:id="2" w:name="_Toc57753697"/>
-      <w:bookmarkStart w:id="3" w:name="_Toc85813813"/>
+      <w:bookmarkStart w:id="3" w:name="_Toc87276395"/>
       <w:r>
         <w:t>Requisitos Funcionais (RF)</w:t>
       </w:r>
@@ -3761,10 +3859,7 @@
               <w:jc w:val="center"/>
             </w:pPr>
             <w:r>
-              <w:t>RF-0</w:t>
-            </w:r>
-            <w:r>
-              <w:t>6</w:t>
+              <w:t>RF-06</w:t>
             </w:r>
           </w:p>
         </w:tc>
@@ -3827,10 +3922,7 @@
               <w:jc w:val="center"/>
             </w:pPr>
             <w:r>
-              <w:t>RF-0</w:t>
-            </w:r>
-            <w:r>
-              <w:t>7</w:t>
+              <w:t>RF-07</w:t>
             </w:r>
           </w:p>
         </w:tc>
@@ -4749,7 +4841,64 @@
     </w:tbl>
     <w:p/>
     <w:p/>
-    <w:p/>
+    <w:p>
+      <w:pPr>
+        <w:spacing w:after="160" w:line="259" w:lineRule="auto"/>
+        <w:jc w:val="left"/>
+      </w:pPr>
+      <w:r>
+        <w:br w:type="page"/>
+      </w:r>
+    </w:p>
+    <w:p>
+      <w:pPr>
+        <w:pStyle w:val="Ttulo1"/>
+      </w:pPr>
+      <w:bookmarkStart w:id="6" w:name="_Toc87276396"/>
+      <w:r>
+        <w:lastRenderedPageBreak/>
+        <w:t>Conclusão</w:t>
+      </w:r>
+      <w:bookmarkEnd w:id="6"/>
+    </w:p>
+    <w:p>
+      <w:pPr>
+        <w:tabs>
+          <w:tab w:val="num" w:pos="720"/>
+        </w:tabs>
+      </w:pPr>
+      <w:r>
+        <w:t xml:space="preserve">Com a elaboração deste projeto, cujo tema seria a criação de uma aplicação web onde </w:t>
+      </w:r>
+      <w:r>
+        <w:t>cada cliente tem listadas todas as reparações e os respetivos veículos</w:t>
+      </w:r>
+      <w:r>
+        <w:t>, o administrador gere todo o tipo de empresas e colaboradores e o colaborador gere todo o tipo de reparações</w:t>
+      </w:r>
+      <w:r>
+        <w:t>, conseguimos desenvolver a prática da programação web</w:t>
+      </w:r>
+      <w:r>
+        <w:t>.</w:t>
+      </w:r>
+    </w:p>
+    <w:p>
+      <w:pPr>
+        <w:ind w:firstLine="709"/>
+      </w:pPr>
+      <w:r>
+        <w:t>Até ao momento, ainda não tivemos quaisquer dificuldades na elaboração deste projeto, uma vez que se tratou apenas da análise e criação da sua interface, mas prevemos grandes desafios na segunda parte do projeto o que esperamos que nos faça desenvolver bastante as nossas capacidades na área da programação computacional e na segurança computacional.</w:t>
+      </w:r>
+    </w:p>
+    <w:p>
+      <w:pPr>
+        <w:ind w:firstLine="709"/>
+      </w:pPr>
+      <w:r>
+        <w:t>Enquanto grupo estamos a adorar realizar este projeto e estamos bastante empolgados para concluirmos este trabalho e sentirmo-nos concretizados por mais uma etapa ultrapassada.</w:t>
+      </w:r>
+    </w:p>
     <w:p/>
     <w:p/>
     <w:sectPr>

</xml_diff>

<commit_message>
Alteração de nome e número de aluno
</commit_message>
<xml_diff>
--- a/doc/RequisitosFuncionaisWEB.docx
+++ b/doc/RequisitosFuncionaisWEB.docx
@@ -774,7 +774,7 @@
                 <w:b/>
                 <w:sz w:val="20"/>
               </w:rPr>
-              <w:t>2811</w:t>
+              <w:t>2415</w:t>
             </w:r>
           </w:p>
         </w:tc>
@@ -803,7 +803,7 @@
                 <w:bCs/>
                 <w:sz w:val="20"/>
               </w:rPr>
-              <w:t>Alberto Correia</w:t>
+              <w:t>Andreia Agostinho</w:t>
             </w:r>
           </w:p>
         </w:tc>
@@ -1982,27 +1982,14 @@
       <w:r>
         <w:t xml:space="preserve">Tabela </w:t>
       </w:r>
-      <w:r>
-        <w:fldChar w:fldCharType="begin"/>
-      </w:r>
-      <w:r>
-        <w:instrText xml:space="preserve"> SEQ Tabela \* ARABIC </w:instrText>
-      </w:r>
-      <w:r>
-        <w:fldChar w:fldCharType="separate"/>
-      </w:r>
-      <w:r>
-        <w:rPr>
-          <w:noProof/>
-        </w:rPr>
-        <w:t>1</w:t>
-      </w:r>
-      <w:r>
-        <w:rPr>
-          <w:noProof/>
-        </w:rPr>
-        <w:fldChar w:fldCharType="end"/>
-      </w:r>
+      <w:fldSimple w:instr=" SEQ Tabela \* ARABIC ">
+        <w:r>
+          <w:rPr>
+            <w:noProof/>
+          </w:rPr>
+          <w:t>1</w:t>
+        </w:r>
+      </w:fldSimple>
       <w:r>
         <w:t xml:space="preserve"> - Requisitos Funcionais </w:t>
       </w:r>
@@ -3420,27 +3407,14 @@
         <w:lastRenderedPageBreak/>
         <w:t xml:space="preserve">Tabela </w:t>
       </w:r>
-      <w:r>
-        <w:fldChar w:fldCharType="begin"/>
-      </w:r>
-      <w:r>
-        <w:instrText xml:space="preserve"> SEQ Tabela \* ARABIC </w:instrText>
-      </w:r>
-      <w:r>
-        <w:fldChar w:fldCharType="separate"/>
-      </w:r>
-      <w:r>
-        <w:rPr>
-          <w:noProof/>
-        </w:rPr>
-        <w:t>2</w:t>
-      </w:r>
-      <w:r>
-        <w:rPr>
-          <w:noProof/>
-        </w:rPr>
-        <w:fldChar w:fldCharType="end"/>
-      </w:r>
+      <w:fldSimple w:instr=" SEQ Tabela \* ARABIC ">
+        <w:r>
+          <w:rPr>
+            <w:noProof/>
+          </w:rPr>
+          <w:t>2</w:t>
+        </w:r>
+      </w:fldSimple>
       <w:r>
         <w:t xml:space="preserve"> - </w:t>
       </w:r>
@@ -8723,9 +8697,7 @@
 </file>
 
 <file path=customXml/item1.xml><?xml version="1.0" encoding="utf-8"?>
-<p:properties xmlns:p="http://schemas.microsoft.com/office/2006/metadata/properties" xmlns:xsi="http://www.w3.org/2001/XMLSchema-instance" xmlns:pc="http://schemas.microsoft.com/office/infopath/2007/PartnerControls">
-  <documentManagement/>
-</p:properties>
+<b:Sources xmlns:b="http://schemas.openxmlformats.org/officeDocument/2006/bibliography" xmlns="http://schemas.openxmlformats.org/officeDocument/2006/bibliography" SelectedStyle="/APASixthEditionOfficeOnline.xsl" StyleName="APA" Version="6"/>
 </file>
 
 <file path=customXml/item2.xml><?xml version="1.0" encoding="utf-8"?>
@@ -8893,7 +8865,9 @@
 </file>
 
 <file path=customXml/item3.xml><?xml version="1.0" encoding="utf-8"?>
-<b:Sources xmlns:b="http://schemas.openxmlformats.org/officeDocument/2006/bibliography" xmlns="http://schemas.openxmlformats.org/officeDocument/2006/bibliography" SelectedStyle="/APASixthEditionOfficeOnline.xsl" StyleName="APA" Version="6"/>
+<p:properties xmlns:p="http://schemas.microsoft.com/office/2006/metadata/properties" xmlns:xsi="http://www.w3.org/2001/XMLSchema-instance" xmlns:pc="http://schemas.microsoft.com/office/infopath/2007/PartnerControls">
+  <documentManagement/>
+</p:properties>
 </file>
 
 <file path=customXml/item4.xml><?xml version="1.0" encoding="utf-8"?>
@@ -8906,10 +8880,9 @@
 </file>
 
 <file path=customXml/itemProps1.xml><?xml version="1.0" encoding="utf-8"?>
-<ds:datastoreItem xmlns:ds="http://schemas.openxmlformats.org/officeDocument/2006/customXml" ds:itemID="{0D05F977-E0EB-4BDE-9CCC-35AE7F3468D1}">
+<ds:datastoreItem xmlns:ds="http://schemas.openxmlformats.org/officeDocument/2006/customXml" ds:itemID="{5D1DCC3D-41BE-437F-B0A0-25CBF3BF3A93}">
   <ds:schemaRefs>
-    <ds:schemaRef ds:uri="http://schemas.microsoft.com/office/2006/metadata/properties"/>
-    <ds:schemaRef ds:uri="http://schemas.microsoft.com/office/infopath/2007/PartnerControls"/>
+    <ds:schemaRef ds:uri="http://schemas.openxmlformats.org/officeDocument/2006/bibliography"/>
   </ds:schemaRefs>
 </ds:datastoreItem>
 </file>
@@ -8933,9 +8906,10 @@
 </file>
 
 <file path=customXml/itemProps3.xml><?xml version="1.0" encoding="utf-8"?>
-<ds:datastoreItem xmlns:ds="http://schemas.openxmlformats.org/officeDocument/2006/customXml" ds:itemID="{5D1DCC3D-41BE-437F-B0A0-25CBF3BF3A93}">
+<ds:datastoreItem xmlns:ds="http://schemas.openxmlformats.org/officeDocument/2006/customXml" ds:itemID="{0D05F977-E0EB-4BDE-9CCC-35AE7F3468D1}">
   <ds:schemaRefs>
-    <ds:schemaRef ds:uri="http://schemas.openxmlformats.org/officeDocument/2006/bibliography"/>
+    <ds:schemaRef ds:uri="http://schemas.microsoft.com/office/2006/metadata/properties"/>
+    <ds:schemaRef ds:uri="http://schemas.microsoft.com/office/infopath/2007/PartnerControls"/>
   </ds:schemaRefs>
 </ds:datastoreItem>
 </file>

</xml_diff>